<commit_message>
Update FinalExamSpring2022 (Option B).docx
</commit_message>
<xml_diff>
--- a/FinalExamSpring2022 (Option B).docx
+++ b/FinalExamSpring2022 (Option B).docx
@@ -1,6 +1,6 @@
 
 <file path=word/document.xml><?xml version="1.0" encoding="utf-8"?>
-<w:document xmlns:wpc="http://schemas.microsoft.com/office/word/2010/wordprocessingCanvas" xmlns:cx="http://schemas.microsoft.com/office/drawing/2014/chartex" xmlns:cx1="http://schemas.microsoft.com/office/drawing/2015/9/8/chartex" xmlns:cx2="http://schemas.microsoft.com/office/drawing/2015/10/21/chartex" xmlns:cx3="http://schemas.microsoft.com/office/drawing/2016/5/9/chartex" xmlns:cx4="http://schemas.microsoft.com/office/drawing/2016/5/10/chartex" xmlns:cx5="http://schemas.microsoft.com/office/drawing/2016/5/11/chartex" xmlns:cx6="http://schemas.microsoft.com/office/drawing/2016/5/12/chartex" xmlns:cx7="http://schemas.microsoft.com/office/drawing/2016/5/13/chartex" xmlns:cx8="http://schemas.microsoft.com/office/drawing/2016/5/14/chartex" xmlns:mc="http://schemas.openxmlformats.org/markup-compatibility/2006" xmlns:aink="http://schemas.microsoft.com/office/drawing/2016/ink" xmlns:am3d="http://schemas.microsoft.com/office/drawing/2017/model3d" xmlns:o="urn:schemas-microsoft-com:office:office" xmlns:oel="http://schemas.microsoft.com/office/2019/extlst" xmlns:r="http://schemas.openxmlformats.org/officeDocument/2006/relationships" xmlns:m="http://schemas.openxmlformats.org/officeDocument/2006/math" xmlns:v="urn:schemas-microsoft-com:vml" xmlns:wp14="http://schemas.microsoft.com/office/word/2010/wordprocessingDrawing" xmlns:wp="http://schemas.openxmlformats.org/drawingml/2006/wordprocessingDrawing" xmlns:w10="urn:schemas-microsoft-com:office:word" xmlns:w="http://schemas.openxmlformats.org/wordprocessingml/2006/main" xmlns:w14="http://schemas.microsoft.com/office/word/2010/wordml" xmlns:w15="http://schemas.microsoft.com/office/word/2012/wordml" xmlns:w16cex="http://schemas.microsoft.com/office/word/2018/wordml/cex" xmlns:w16cid="http://schemas.microsoft.com/office/word/2016/wordml/cid" xmlns:w16="http://schemas.microsoft.com/office/word/2018/wordml" xmlns:w16sdtdh="http://schemas.microsoft.com/office/word/2020/wordml/sdtdatahash" xmlns:w16se="http://schemas.microsoft.com/office/word/2015/wordml/symex" xmlns:wpg="http://schemas.microsoft.com/office/word/2010/wordprocessingGroup" xmlns:wpi="http://schemas.microsoft.com/office/word/2010/wordprocessingInk" xmlns:wne="http://schemas.microsoft.com/office/word/2006/wordml" xmlns:wps="http://schemas.microsoft.com/office/word/2010/wordprocessingShape" mc:Ignorable="w14 w15 w16se w16cid w16 w16cex w16sdtdh wp14">
+<w:document xmlns:wpc="http://schemas.microsoft.com/office/word/2010/wordprocessingCanvas" xmlns:cx="http://schemas.microsoft.com/office/drawing/2014/chartex" xmlns:cx1="http://schemas.microsoft.com/office/drawing/2015/9/8/chartex" xmlns:cx2="http://schemas.microsoft.com/office/drawing/2015/10/21/chartex" xmlns:cx3="http://schemas.microsoft.com/office/drawing/2016/5/9/chartex" xmlns:cx4="http://schemas.microsoft.com/office/drawing/2016/5/10/chartex" xmlns:cx5="http://schemas.microsoft.com/office/drawing/2016/5/11/chartex" xmlns:cx6="http://schemas.microsoft.com/office/drawing/2016/5/12/chartex" xmlns:cx7="http://schemas.microsoft.com/office/drawing/2016/5/13/chartex" xmlns:cx8="http://schemas.microsoft.com/office/drawing/2016/5/14/chartex" xmlns:mc="http://schemas.openxmlformats.org/markup-compatibility/2006" xmlns:aink="http://schemas.microsoft.com/office/drawing/2016/ink" xmlns:am3d="http://schemas.microsoft.com/office/drawing/2017/model3d" xmlns:o="urn:schemas-microsoft-com:office:office" xmlns:r="http://schemas.openxmlformats.org/officeDocument/2006/relationships" xmlns:m="http://schemas.openxmlformats.org/officeDocument/2006/math" xmlns:v="urn:schemas-microsoft-com:vml" xmlns:wp14="http://schemas.microsoft.com/office/word/2010/wordprocessingDrawing" xmlns:wp="http://schemas.openxmlformats.org/drawingml/2006/wordprocessingDrawing" xmlns:w10="urn:schemas-microsoft-com:office:word" xmlns:w="http://schemas.openxmlformats.org/wordprocessingml/2006/main" xmlns:w14="http://schemas.microsoft.com/office/word/2010/wordml" xmlns:w15="http://schemas.microsoft.com/office/word/2012/wordml" xmlns:w16cex="http://schemas.microsoft.com/office/word/2018/wordml/cex" xmlns:w16cid="http://schemas.microsoft.com/office/word/2016/wordml/cid" xmlns:w16="http://schemas.microsoft.com/office/word/2018/wordml" xmlns:w16sdtdh="http://schemas.microsoft.com/office/word/2020/wordml/sdtdatahash" xmlns:w16se="http://schemas.microsoft.com/office/word/2015/wordml/symex" xmlns:wpg="http://schemas.microsoft.com/office/word/2010/wordprocessingGroup" xmlns:wpi="http://schemas.microsoft.com/office/word/2010/wordprocessingInk" xmlns:wne="http://schemas.microsoft.com/office/word/2006/wordml" xmlns:wps="http://schemas.microsoft.com/office/word/2010/wordprocessingShape" mc:Ignorable="w14 w15 w16se w16cid w16 w16cex w16sdtdh wp14">
   <w:body>
     <w:p>
       <w:pPr>
@@ -277,15 +277,7 @@
           <w:b/>
           <w:lang w:eastAsia="ko-KR"/>
         </w:rPr>
-        <w:t>Q1</w:t>
-      </w:r>
-      <w:r>
-        <w:rPr>
-          <w:rFonts w:ascii="Book Antiqua" w:hAnsi="Book Antiqua"/>
-          <w:b/>
-          <w:lang w:eastAsia="ko-KR"/>
-        </w:rPr>
-        <w:t xml:space="preserve"> (10 points)</w:t>
+        <w:t>Q1 (10 points)</w:t>
       </w:r>
       <w:r>
         <w:rPr>
@@ -344,35 +336,18 @@
     <w:p>
       <w:pPr>
         <w:pStyle w:val="ListParagraph"/>
-        <w:numPr>
-          <w:ilvl w:val="0"/>
-          <w:numId w:val="41"/>
-        </w:numPr>
-        <w:rPr>
-          <w:rFonts w:ascii="Book Antiqua" w:hAnsi="Book Antiqua"/>
-          <w:lang w:eastAsia="ko-KR"/>
-        </w:rPr>
-      </w:pPr>
-      <w:r>
-        <w:rPr>
-          <w:rFonts w:ascii="Book Antiqua" w:hAnsi="Book Antiqua"/>
-          <w:lang w:eastAsia="ko-KR"/>
-        </w:rPr>
-        <w:t>Who is the product for, wh</w:t>
-      </w:r>
-      <w:r>
-        <w:rPr>
-          <w:rFonts w:ascii="Book Antiqua" w:hAnsi="Book Antiqua"/>
-          <w:lang w:eastAsia="ko-KR"/>
-        </w:rPr>
-        <w:t>o</w:t>
-      </w:r>
-      <w:r>
-        <w:rPr>
-          <w:rFonts w:ascii="Book Antiqua" w:hAnsi="Book Antiqua"/>
-          <w:lang w:eastAsia="ko-KR"/>
-        </w:rPr>
-        <w:t xml:space="preserve"> is the core demographic? </w:t>
+        <w:ind w:left="782"/>
+        <w:rPr>
+          <w:rFonts w:ascii="Book Antiqua" w:hAnsi="Book Antiqua"/>
+          <w:lang w:eastAsia="ko-KR"/>
+        </w:rPr>
+      </w:pPr>
+      <w:r>
+        <w:rPr>
+          <w:rFonts w:ascii="Book Antiqua" w:hAnsi="Book Antiqua"/>
+          <w:lang w:eastAsia="ko-KR"/>
+        </w:rPr>
+        <w:t>Slice is a word processing program</w:t>
       </w:r>
     </w:p>
     <w:p>
@@ -392,7 +367,94 @@
           <w:rFonts w:ascii="Book Antiqua" w:hAnsi="Book Antiqua"/>
           <w:lang w:eastAsia="ko-KR"/>
         </w:rPr>
-        <w:t xml:space="preserve">What is the cost of the product? </w:t>
+        <w:t xml:space="preserve">Who is the product for, </w:t>
+      </w:r>
+      <w:r>
+        <w:rPr>
+          <w:rFonts w:ascii="Book Antiqua" w:hAnsi="Book Antiqua"/>
+          <w:lang w:eastAsia="ko-KR"/>
+        </w:rPr>
+        <w:t xml:space="preserve">and </w:t>
+      </w:r>
+      <w:r>
+        <w:rPr>
+          <w:rFonts w:ascii="Book Antiqua" w:hAnsi="Book Antiqua"/>
+          <w:lang w:eastAsia="ko-KR"/>
+        </w:rPr>
+        <w:t>wh</w:t>
+      </w:r>
+      <w:r>
+        <w:rPr>
+          <w:rFonts w:ascii="Book Antiqua" w:hAnsi="Book Antiqua"/>
+          <w:lang w:eastAsia="ko-KR"/>
+        </w:rPr>
+        <w:t>o</w:t>
+      </w:r>
+      <w:r>
+        <w:rPr>
+          <w:rFonts w:ascii="Book Antiqua" w:hAnsi="Book Antiqua"/>
+          <w:lang w:eastAsia="ko-KR"/>
+        </w:rPr>
+        <w:t xml:space="preserve"> is the core demographic? </w:t>
+      </w:r>
+    </w:p>
+    <w:p>
+      <w:pPr>
+        <w:pStyle w:val="ListParagraph"/>
+        <w:ind w:left="782"/>
+        <w:rPr>
+          <w:rFonts w:ascii="Book Antiqua" w:hAnsi="Book Antiqua"/>
+          <w:lang w:eastAsia="ko-KR"/>
+        </w:rPr>
+      </w:pPr>
+      <w:r>
+        <w:rPr>
+          <w:rFonts w:ascii="Book Antiqua" w:hAnsi="Book Antiqua"/>
+          <w:lang w:eastAsia="ko-KR"/>
+        </w:rPr>
+        <w:t xml:space="preserve">The product is for </w:t>
+      </w:r>
+      <w:r>
+        <w:rPr>
+          <w:rFonts w:ascii="Book Antiqua" w:hAnsi="Book Antiqua"/>
+          <w:lang w:eastAsia="ko-KR"/>
+        </w:rPr>
+        <w:t>writers,</w:t>
+      </w:r>
+      <w:r>
+        <w:rPr>
+          <w:rFonts w:ascii="Book Antiqua" w:hAnsi="Book Antiqua"/>
+          <w:lang w:eastAsia="ko-KR"/>
+        </w:rPr>
+        <w:t xml:space="preserve"> </w:t>
+      </w:r>
+      <w:r>
+        <w:rPr>
+          <w:rFonts w:ascii="Book Antiqua" w:hAnsi="Book Antiqua"/>
+          <w:lang w:eastAsia="ko-KR"/>
+        </w:rPr>
+        <w:t>content creator</w:t>
+      </w:r>
+      <w:r>
+        <w:rPr>
+          <w:rFonts w:ascii="Book Antiqua" w:hAnsi="Book Antiqua"/>
+          <w:lang w:eastAsia="ko-KR"/>
+        </w:rPr>
+        <w:t>s</w:t>
+      </w:r>
+      <w:r>
+        <w:rPr>
+          <w:rFonts w:ascii="Book Antiqua" w:hAnsi="Book Antiqua"/>
+          <w:lang w:eastAsia="ko-KR"/>
+        </w:rPr>
+        <w:t>,</w:t>
+      </w:r>
+      <w:r>
+        <w:rPr>
+          <w:rFonts w:ascii="Book Antiqua" w:hAnsi="Book Antiqua"/>
+          <w:lang w:eastAsia="ko-KR"/>
+        </w:rPr>
+        <w:t xml:space="preserve"> or people who write a lot</w:t>
       </w:r>
     </w:p>
     <w:p>
@@ -412,17 +474,213 @@
           <w:rFonts w:ascii="Book Antiqua" w:hAnsi="Book Antiqua"/>
           <w:lang w:eastAsia="ko-KR"/>
         </w:rPr>
-        <w:t>What is your personal impression of the product by just seeing the website and not signing into the product?</w:t>
-      </w:r>
-    </w:p>
-    <w:p>
-      <w:pPr>
+        <w:t>What is the cost of the product?</w:t>
+      </w:r>
+    </w:p>
+    <w:p>
+      <w:pPr>
+        <w:rPr>
+          <w:rFonts w:ascii="Book Antiqua" w:hAnsi="Book Antiqua"/>
+          <w:lang w:eastAsia="ko-KR"/>
+        </w:rPr>
+      </w:pPr>
+      <w:r>
+        <w:rPr>
+          <w:rFonts w:ascii="Book Antiqua" w:hAnsi="Book Antiqua"/>
+          <w:lang w:eastAsia="ko-KR"/>
+        </w:rPr>
+        <w:tab/>
+        <w:t>$ 99 per month or $ 990 per year</w:t>
+      </w:r>
+    </w:p>
+    <w:p>
+      <w:pPr>
+        <w:pStyle w:val="ListParagraph"/>
+        <w:numPr>
+          <w:ilvl w:val="0"/>
+          <w:numId w:val="41"/>
+        </w:numPr>
+        <w:rPr>
+          <w:rFonts w:ascii="Book Antiqua" w:hAnsi="Book Antiqua"/>
+          <w:lang w:eastAsia="ko-KR"/>
+        </w:rPr>
+      </w:pPr>
+      <w:r>
+        <w:rPr>
+          <w:rFonts w:ascii="Book Antiqua" w:hAnsi="Book Antiqua"/>
+          <w:lang w:eastAsia="ko-KR"/>
+        </w:rPr>
+        <w:t>What is your impression of the product by just seeing the website and not signing into the product?</w:t>
+      </w:r>
+    </w:p>
+    <w:p>
+      <w:pPr>
+        <w:rPr>
+          <w:rFonts w:ascii="Book Antiqua" w:hAnsi="Book Antiqua"/>
+          <w:bCs/>
+          <w:lang w:eastAsia="ko-KR"/>
+        </w:rPr>
+      </w:pPr>
+      <w:r>
         <w:rPr>
           <w:rFonts w:ascii="Book Antiqua" w:hAnsi="Book Antiqua"/>
           <w:b/>
           <w:lang w:eastAsia="ko-KR"/>
         </w:rPr>
-      </w:pPr>
+        <w:tab/>
+      </w:r>
+      <w:r>
+        <w:rPr>
+          <w:rFonts w:ascii="Book Antiqua" w:hAnsi="Book Antiqua"/>
+          <w:bCs/>
+          <w:lang w:eastAsia="ko-KR"/>
+        </w:rPr>
+        <w:t>Even though</w:t>
+      </w:r>
+      <w:r>
+        <w:rPr>
+          <w:rFonts w:ascii="Book Antiqua" w:hAnsi="Book Antiqua"/>
+          <w:bCs/>
+          <w:lang w:eastAsia="ko-KR"/>
+        </w:rPr>
+        <w:t xml:space="preserve"> the product </w:t>
+      </w:r>
+      <w:r>
+        <w:rPr>
+          <w:rFonts w:ascii="Book Antiqua" w:hAnsi="Book Antiqua"/>
+          <w:bCs/>
+          <w:lang w:eastAsia="ko-KR"/>
+        </w:rPr>
+        <w:t>promises to improve the writers' productivity</w:t>
+      </w:r>
+      <w:r>
+        <w:rPr>
+          <w:rFonts w:ascii="Book Antiqua" w:hAnsi="Book Antiqua"/>
+          <w:bCs/>
+          <w:lang w:eastAsia="ko-KR"/>
+        </w:rPr>
+        <w:t xml:space="preserve"> by 10x, I </w:t>
+      </w:r>
+      <w:r>
+        <w:rPr>
+          <w:rFonts w:ascii="Book Antiqua" w:hAnsi="Book Antiqua"/>
+          <w:bCs/>
+          <w:lang w:eastAsia="ko-KR"/>
+        </w:rPr>
+        <w:t>will</w:t>
+      </w:r>
+      <w:r>
+        <w:rPr>
+          <w:rFonts w:ascii="Book Antiqua" w:hAnsi="Book Antiqua"/>
+          <w:bCs/>
+          <w:lang w:eastAsia="ko-KR"/>
+        </w:rPr>
+        <w:t xml:space="preserve"> not see how they do it</w:t>
+      </w:r>
+      <w:r>
+        <w:rPr>
+          <w:rFonts w:ascii="Book Antiqua" w:hAnsi="Book Antiqua"/>
+          <w:bCs/>
+          <w:lang w:eastAsia="ko-KR"/>
+        </w:rPr>
+        <w:t xml:space="preserve"> just by reading the top content</w:t>
+      </w:r>
+      <w:r>
+        <w:rPr>
+          <w:rFonts w:ascii="Book Antiqua" w:hAnsi="Book Antiqua"/>
+          <w:bCs/>
+          <w:lang w:eastAsia="ko-KR"/>
+        </w:rPr>
+        <w:t xml:space="preserve">. </w:t>
+      </w:r>
+      <w:r>
+        <w:rPr>
+          <w:rFonts w:ascii="Book Antiqua" w:hAnsi="Book Antiqua"/>
+          <w:bCs/>
+          <w:lang w:eastAsia="ko-KR"/>
+        </w:rPr>
+        <w:t xml:space="preserve">After reading the first second panel (“Does writing write you to distraction”). I see the goal of the application (to increase the productivity of the writers). </w:t>
+      </w:r>
+      <w:r>
+        <w:rPr>
+          <w:rFonts w:ascii="Book Antiqua" w:hAnsi="Book Antiqua"/>
+          <w:bCs/>
+          <w:lang w:eastAsia="ko-KR"/>
+        </w:rPr>
+        <w:t xml:space="preserve">I think the content is well designed. The content makes the flow of the introduction easy to understand. The video structure </w:t>
+      </w:r>
+      <w:r>
+        <w:rPr>
+          <w:rFonts w:ascii="Book Antiqua" w:hAnsi="Book Antiqua"/>
+          <w:bCs/>
+          <w:lang w:eastAsia="ko-KR"/>
+        </w:rPr>
+        <w:t>breakdown</w:t>
+      </w:r>
+      <w:r>
+        <w:rPr>
+          <w:rFonts w:ascii="Book Antiqua" w:hAnsi="Book Antiqua"/>
+          <w:bCs/>
+          <w:lang w:eastAsia="ko-KR"/>
+        </w:rPr>
+        <w:t xml:space="preserve"> </w:t>
+      </w:r>
+      <w:r>
+        <w:rPr>
+          <w:rFonts w:ascii="Book Antiqua" w:hAnsi="Book Antiqua"/>
+          <w:bCs/>
+          <w:lang w:eastAsia="ko-KR"/>
+        </w:rPr>
+        <w:t>helps</w:t>
+      </w:r>
+      <w:r>
+        <w:rPr>
+          <w:rFonts w:ascii="Book Antiqua" w:hAnsi="Book Antiqua"/>
+          <w:bCs/>
+          <w:lang w:eastAsia="ko-KR"/>
+        </w:rPr>
+        <w:t xml:space="preserve"> users understand what the app does and how to achieve each </w:t>
+      </w:r>
+      <w:r>
+        <w:rPr>
+          <w:rFonts w:ascii="Book Antiqua" w:hAnsi="Book Antiqua"/>
+          <w:bCs/>
+          <w:lang w:eastAsia="ko-KR"/>
+        </w:rPr>
+        <w:t>step</w:t>
+      </w:r>
+      <w:r>
+        <w:rPr>
+          <w:rFonts w:ascii="Book Antiqua" w:hAnsi="Book Antiqua"/>
+          <w:bCs/>
+          <w:lang w:eastAsia="ko-KR"/>
+        </w:rPr>
+        <w:t xml:space="preserve"> to complete </w:t>
+      </w:r>
+      <w:r>
+        <w:rPr>
+          <w:rFonts w:ascii="Book Antiqua" w:hAnsi="Book Antiqua"/>
+          <w:bCs/>
+          <w:lang w:eastAsia="ko-KR"/>
+        </w:rPr>
+        <w:t>a project</w:t>
+      </w:r>
+      <w:r>
+        <w:rPr>
+          <w:rFonts w:ascii="Book Antiqua" w:hAnsi="Book Antiqua"/>
+          <w:bCs/>
+          <w:lang w:eastAsia="ko-KR"/>
+        </w:rPr>
+        <w:t>.</w:t>
+      </w:r>
+      <w:r>
+        <w:rPr>
+          <w:rFonts w:ascii="Book Antiqua" w:hAnsi="Book Antiqua"/>
+          <w:bCs/>
+          <w:lang w:eastAsia="ko-KR"/>
+        </w:rPr>
+        <w:t xml:space="preserve"> Overall, good introduction.</w:t>
+      </w:r>
     </w:p>
     <w:p>
       <w:pPr>
@@ -609,10 +867,325 @@
       <w:r>
         <w:rPr>
           <w:rFonts w:ascii="Book Antiqua" w:hAnsi="Book Antiqua"/>
+          <w:lang w:eastAsia="ko-KR"/>
+        </w:rPr>
+        <w:t>There are too many words in the “</w:t>
+      </w:r>
+      <w:r>
+        <w:rPr>
+          <w:rFonts w:ascii="Book Antiqua" w:hAnsi="Book Antiqua"/>
+          <w:lang w:eastAsia="ko-KR"/>
+        </w:rPr>
+        <w:t>Does writing drive you to distraction?</w:t>
+      </w:r>
+      <w:r>
+        <w:rPr>
+          <w:rFonts w:ascii="Book Antiqua" w:hAnsi="Book Antiqua"/>
+          <w:lang w:eastAsia="ko-KR"/>
+        </w:rPr>
+        <w:t>” section. (I skim through it) but I think it can be written in one line with title and subtitle format (and make a shorter version of the content)</w:t>
+      </w:r>
+    </w:p>
+    <w:p>
+      <w:pPr>
+        <w:ind w:firstLine="360"/>
+        <w:rPr>
+          <w:rFonts w:ascii="Book Antiqua" w:hAnsi="Book Antiqua"/>
+          <w:lang w:eastAsia="ko-KR"/>
+        </w:rPr>
+      </w:pPr>
+      <w:r>
+        <w:rPr>
+          <w:rFonts w:ascii="Book Antiqua" w:hAnsi="Book Antiqua"/>
+          <w:noProof/>
+          <w:lang w:eastAsia="ko-KR"/>
+        </w:rPr>
+        <w:lastRenderedPageBreak/>
+        <w:drawing>
+          <wp:inline distT="0" distB="0" distL="0" distR="0" wp14:anchorId="5A7D9EF1" wp14:editId="78F624DB">
+            <wp:extent cx="6057900" cy="3222625"/>
+            <wp:effectExtent l="0" t="0" r="0" b="0"/>
+            <wp:docPr id="1" name="Picture 1" descr="Graphical user interface, website&#10;&#10;Description automatically generated"/>
+            <wp:cNvGraphicFramePr>
+              <a:graphicFrameLocks xmlns:a="http://schemas.openxmlformats.org/drawingml/2006/main" noChangeAspect="1"/>
+            </wp:cNvGraphicFramePr>
+            <a:graphic xmlns:a="http://schemas.openxmlformats.org/drawingml/2006/main">
+              <a:graphicData uri="http://schemas.openxmlformats.org/drawingml/2006/picture">
+                <pic:pic xmlns:pic="http://schemas.openxmlformats.org/drawingml/2006/picture">
+                  <pic:nvPicPr>
+                    <pic:cNvPr id="1" name="Picture 1" descr="Graphical user interface, website&#10;&#10;Description automatically generated"/>
+                    <pic:cNvPicPr/>
+                  </pic:nvPicPr>
+                  <pic:blipFill>
+                    <a:blip r:embed="rId7" cstate="print">
+                      <a:extLst>
+                        <a:ext uri="{28A0092B-C50C-407E-A947-70E740481C1C}">
+                          <a14:useLocalDpi xmlns:a14="http://schemas.microsoft.com/office/drawing/2010/main" val="0"/>
+                        </a:ext>
+                      </a:extLst>
+                    </a:blip>
+                    <a:stretch>
+                      <a:fillRect/>
+                    </a:stretch>
+                  </pic:blipFill>
+                  <pic:spPr>
+                    <a:xfrm>
+                      <a:off x="0" y="0"/>
+                      <a:ext cx="6057900" cy="3222625"/>
+                    </a:xfrm>
+                    <a:prstGeom prst="rect">
+                      <a:avLst/>
+                    </a:prstGeom>
+                  </pic:spPr>
+                </pic:pic>
+              </a:graphicData>
+            </a:graphic>
+          </wp:inline>
+        </w:drawing>
+      </w:r>
+    </w:p>
+    <w:p>
+      <w:pPr>
+        <w:ind w:firstLine="360"/>
+        <w:rPr>
+          <w:rFonts w:ascii="Book Antiqua" w:hAnsi="Book Antiqua"/>
+          <w:lang w:eastAsia="ko-KR"/>
+        </w:rPr>
+      </w:pPr>
+      <w:r>
+        <w:rPr>
+          <w:rFonts w:ascii="Book Antiqua" w:hAnsi="Book Antiqua"/>
+          <w:lang w:eastAsia="ko-KR"/>
+        </w:rPr>
+        <w:t xml:space="preserve">Instruction </w:t>
+      </w:r>
+      <w:r>
+        <w:rPr>
+          <w:rFonts w:ascii="Book Antiqua" w:hAnsi="Book Antiqua"/>
+          <w:lang w:eastAsia="ko-KR"/>
+        </w:rPr>
+        <w:t>Video</w:t>
+      </w:r>
+      <w:r>
+        <w:rPr>
+          <w:rFonts w:ascii="Book Antiqua" w:hAnsi="Book Antiqua"/>
+          <w:lang w:eastAsia="ko-KR"/>
+        </w:rPr>
+        <w:t>s and key features can be designed smaller. We do not need a video on the side, look distracted, and video needs to pop up on a bigger screen to help the user. The fact that I need to click on the YouTube button to go to YouTube every time I navigate to a video distracts my flow.</w:t>
+      </w:r>
+    </w:p>
+    <w:p>
+      <w:pPr>
+        <w:ind w:firstLine="360"/>
+        <w:rPr>
+          <w:rFonts w:ascii="Book Antiqua" w:hAnsi="Book Antiqua"/>
+          <w:lang w:eastAsia="ko-KR"/>
+        </w:rPr>
+      </w:pPr>
+      <w:r>
+        <w:rPr>
+          <w:rFonts w:ascii="Book Antiqua" w:hAnsi="Book Antiqua"/>
+          <w:lang w:eastAsia="ko-KR"/>
+        </w:rPr>
+        <w:t>Original design:</w:t>
+      </w:r>
+    </w:p>
+    <w:p>
+      <w:pPr>
+        <w:ind w:firstLine="360"/>
+        <w:rPr>
+          <w:rFonts w:ascii="Book Antiqua" w:hAnsi="Book Antiqua"/>
+          <w:lang w:eastAsia="ko-KR"/>
+        </w:rPr>
+      </w:pPr>
+      <w:r>
+        <w:rPr>
+          <w:rFonts w:ascii="Book Antiqua" w:hAnsi="Book Antiqua"/>
+          <w:noProof/>
+          <w:lang w:eastAsia="ko-KR"/>
+        </w:rPr>
+        <w:drawing>
+          <wp:inline distT="0" distB="0" distL="0" distR="0" wp14:anchorId="248AB761" wp14:editId="108CB3B7">
+            <wp:extent cx="6057900" cy="1888490"/>
+            <wp:effectExtent l="0" t="0" r="0" b="0"/>
+            <wp:docPr id="2" name="Picture 2" descr="Graphical user interface, text, application&#10;&#10;Description automatically generated"/>
+            <wp:cNvGraphicFramePr>
+              <a:graphicFrameLocks xmlns:a="http://schemas.openxmlformats.org/drawingml/2006/main" noChangeAspect="1"/>
+            </wp:cNvGraphicFramePr>
+            <a:graphic xmlns:a="http://schemas.openxmlformats.org/drawingml/2006/main">
+              <a:graphicData uri="http://schemas.openxmlformats.org/drawingml/2006/picture">
+                <pic:pic xmlns:pic="http://schemas.openxmlformats.org/drawingml/2006/picture">
+                  <pic:nvPicPr>
+                    <pic:cNvPr id="2" name="Picture 2" descr="Graphical user interface, text, application&#10;&#10;Description automatically generated"/>
+                    <pic:cNvPicPr/>
+                  </pic:nvPicPr>
+                  <pic:blipFill>
+                    <a:blip r:embed="rId8">
+                      <a:extLst>
+                        <a:ext uri="{28A0092B-C50C-407E-A947-70E740481C1C}">
+                          <a14:useLocalDpi xmlns:a14="http://schemas.microsoft.com/office/drawing/2010/main" val="0"/>
+                        </a:ext>
+                      </a:extLst>
+                    </a:blip>
+                    <a:stretch>
+                      <a:fillRect/>
+                    </a:stretch>
+                  </pic:blipFill>
+                  <pic:spPr>
+                    <a:xfrm>
+                      <a:off x="0" y="0"/>
+                      <a:ext cx="6057900" cy="1888490"/>
+                    </a:xfrm>
+                    <a:prstGeom prst="rect">
+                      <a:avLst/>
+                    </a:prstGeom>
+                  </pic:spPr>
+                </pic:pic>
+              </a:graphicData>
+            </a:graphic>
+          </wp:inline>
+        </w:drawing>
+      </w:r>
+    </w:p>
+    <w:p>
+      <w:pPr>
+        <w:ind w:firstLine="360"/>
+        <w:rPr>
+          <w:rFonts w:ascii="Book Antiqua" w:hAnsi="Book Antiqua"/>
+          <w:lang w:eastAsia="ko-KR"/>
+        </w:rPr>
+      </w:pPr>
+    </w:p>
+    <w:p>
+      <w:pPr>
+        <w:ind w:firstLine="360"/>
+        <w:rPr>
+          <w:rFonts w:ascii="Book Antiqua" w:hAnsi="Book Antiqua"/>
+          <w:lang w:eastAsia="ko-KR"/>
+        </w:rPr>
+      </w:pPr>
+      <w:r>
+        <w:rPr>
+          <w:rFonts w:ascii="Book Antiqua" w:hAnsi="Book Antiqua"/>
+          <w:lang w:eastAsia="ko-KR"/>
+        </w:rPr>
+        <w:t>What I am thinking of:</w:t>
+      </w:r>
+    </w:p>
+    <w:p>
+      <w:pPr>
+        <w:ind w:firstLine="360"/>
+        <w:rPr>
+          <w:rFonts w:ascii="Book Antiqua" w:hAnsi="Book Antiqua"/>
+          <w:lang w:eastAsia="ko-KR"/>
+        </w:rPr>
+      </w:pPr>
+      <w:r>
+        <w:rPr>
+          <w:rFonts w:ascii="Book Antiqua" w:hAnsi="Book Antiqua"/>
+          <w:noProof/>
+          <w:lang w:eastAsia="ko-KR"/>
+        </w:rPr>
+        <w:lastRenderedPageBreak/>
+        <w:drawing>
+          <wp:inline distT="0" distB="0" distL="0" distR="0" wp14:anchorId="441F4F8D" wp14:editId="124E74F6">
+            <wp:extent cx="6057900" cy="2452370"/>
+            <wp:effectExtent l="0" t="0" r="0" b="5080"/>
+            <wp:docPr id="3" name="Picture 3" descr="Graphical user interface, text, application, email&#10;&#10;Description automatically generated"/>
+            <wp:cNvGraphicFramePr>
+              <a:graphicFrameLocks xmlns:a="http://schemas.openxmlformats.org/drawingml/2006/main" noChangeAspect="1"/>
+            </wp:cNvGraphicFramePr>
+            <a:graphic xmlns:a="http://schemas.openxmlformats.org/drawingml/2006/main">
+              <a:graphicData uri="http://schemas.openxmlformats.org/drawingml/2006/picture">
+                <pic:pic xmlns:pic="http://schemas.openxmlformats.org/drawingml/2006/picture">
+                  <pic:nvPicPr>
+                    <pic:cNvPr id="3" name="Picture 3" descr="Graphical user interface, text, application, email&#10;&#10;Description automatically generated"/>
+                    <pic:cNvPicPr/>
+                  </pic:nvPicPr>
+                  <pic:blipFill>
+                    <a:blip r:embed="rId9">
+                      <a:extLst>
+                        <a:ext uri="{28A0092B-C50C-407E-A947-70E740481C1C}">
+                          <a14:useLocalDpi xmlns:a14="http://schemas.microsoft.com/office/drawing/2010/main" val="0"/>
+                        </a:ext>
+                      </a:extLst>
+                    </a:blip>
+                    <a:stretch>
+                      <a:fillRect/>
+                    </a:stretch>
+                  </pic:blipFill>
+                  <pic:spPr>
+                    <a:xfrm>
+                      <a:off x="0" y="0"/>
+                      <a:ext cx="6057900" cy="2452370"/>
+                    </a:xfrm>
+                    <a:prstGeom prst="rect">
+                      <a:avLst/>
+                    </a:prstGeom>
+                  </pic:spPr>
+                </pic:pic>
+              </a:graphicData>
+            </a:graphic>
+          </wp:inline>
+        </w:drawing>
+      </w:r>
+    </w:p>
+    <w:p>
+      <w:pPr>
+        <w:ind w:firstLine="360"/>
+        <w:rPr>
+          <w:rFonts w:ascii="Book Antiqua" w:hAnsi="Book Antiqua"/>
+          <w:lang w:eastAsia="ko-KR"/>
+        </w:rPr>
+      </w:pPr>
+      <w:r>
+        <w:rPr>
+          <w:rFonts w:ascii="Book Antiqua" w:hAnsi="Book Antiqua"/>
+          <w:lang w:eastAsia="ko-KR"/>
+        </w:rPr>
+        <w:t xml:space="preserve">When </w:t>
+      </w:r>
+      <w:r>
+        <w:rPr>
+          <w:rFonts w:ascii="Book Antiqua" w:hAnsi="Book Antiqua"/>
+          <w:lang w:eastAsia="ko-KR"/>
+        </w:rPr>
+        <w:t>clicking</w:t>
+      </w:r>
+      <w:r>
+        <w:rPr>
+          <w:rFonts w:ascii="Book Antiqua" w:hAnsi="Book Antiqua"/>
+          <w:lang w:eastAsia="ko-KR"/>
+        </w:rPr>
+        <w:t xml:space="preserve"> the button the video should pop up full size</w:t>
+      </w:r>
+    </w:p>
+    <w:p>
+      <w:pPr>
+        <w:ind w:firstLine="360"/>
+        <w:rPr>
+          <w:rFonts w:ascii="Book Antiqua" w:hAnsi="Book Antiqua"/>
           <w:b/>
           <w:bCs/>
           <w:lang w:eastAsia="ko-KR"/>
         </w:rPr>
+      </w:pPr>
+    </w:p>
+    <w:p>
+      <w:pPr>
+        <w:ind w:firstLine="360"/>
+        <w:rPr>
+          <w:rFonts w:ascii="Book Antiqua" w:hAnsi="Book Antiqua"/>
+          <w:lang w:eastAsia="ko-KR"/>
+        </w:rPr>
+      </w:pPr>
+      <w:r>
+        <w:rPr>
+          <w:rFonts w:ascii="Book Antiqua" w:hAnsi="Book Antiqua"/>
+          <w:b/>
+          <w:bCs/>
+          <w:lang w:eastAsia="ko-KR"/>
+        </w:rPr>
         <w:t>Q2.b:</w:t>
       </w:r>
       <w:r>
@@ -645,6 +1218,142 @@
           <w:lang w:eastAsia="ko-KR"/>
         </w:rPr>
       </w:pPr>
+      <w:r>
+        <w:rPr>
+          <w:rFonts w:ascii="Book Antiqua" w:hAnsi="Book Antiqua"/>
+          <w:lang w:eastAsia="ko-KR"/>
+        </w:rPr>
+        <w:t xml:space="preserve">The rest that I did not </w:t>
+      </w:r>
+      <w:r>
+        <w:rPr>
+          <w:rFonts w:ascii="Book Antiqua" w:hAnsi="Book Antiqua"/>
+          <w:lang w:eastAsia="ko-KR"/>
+        </w:rPr>
+        <w:t>mention</w:t>
+      </w:r>
+      <w:r>
+        <w:rPr>
+          <w:rFonts w:ascii="Book Antiqua" w:hAnsi="Book Antiqua"/>
+          <w:lang w:eastAsia="ko-KR"/>
+        </w:rPr>
+        <w:t xml:space="preserve"> does well</w:t>
+      </w:r>
+    </w:p>
+    <w:p>
+      <w:pPr>
+        <w:ind w:firstLine="360"/>
+        <w:rPr>
+          <w:rFonts w:ascii="Book Antiqua" w:hAnsi="Book Antiqua"/>
+          <w:lang w:eastAsia="ko-KR"/>
+        </w:rPr>
+      </w:pPr>
+      <w:r>
+        <w:rPr>
+          <w:rFonts w:ascii="Book Antiqua" w:hAnsi="Book Antiqua"/>
+          <w:lang w:eastAsia="ko-KR"/>
+        </w:rPr>
+        <w:t xml:space="preserve">All the navigation bars are clear design (Home page navigation bars, Index pages navigation bar, blog navbar), the navbar can move up or down along with </w:t>
+      </w:r>
+      <w:r>
+        <w:rPr>
+          <w:rFonts w:ascii="Book Antiqua" w:hAnsi="Book Antiqua"/>
+          <w:lang w:eastAsia="ko-KR"/>
+        </w:rPr>
+        <w:t xml:space="preserve">the </w:t>
+      </w:r>
+      <w:r>
+        <w:rPr>
+          <w:rFonts w:ascii="Book Antiqua" w:hAnsi="Book Antiqua"/>
+          <w:lang w:eastAsia="ko-KR"/>
+        </w:rPr>
+        <w:t xml:space="preserve">user which is </w:t>
+      </w:r>
+      <w:r>
+        <w:rPr>
+          <w:rFonts w:ascii="Book Antiqua" w:hAnsi="Book Antiqua"/>
+          <w:lang w:eastAsia="ko-KR"/>
+        </w:rPr>
+        <w:t>convenient</w:t>
+      </w:r>
+      <w:r>
+        <w:rPr>
+          <w:rFonts w:ascii="Book Antiqua" w:hAnsi="Book Antiqua"/>
+          <w:lang w:eastAsia="ko-KR"/>
+        </w:rPr>
+        <w:t>.</w:t>
+      </w:r>
+    </w:p>
+    <w:p>
+      <w:pPr>
+        <w:ind w:firstLine="360"/>
+        <w:rPr>
+          <w:rFonts w:ascii="Book Antiqua" w:hAnsi="Book Antiqua"/>
+          <w:lang w:eastAsia="ko-KR"/>
+        </w:rPr>
+      </w:pPr>
+      <w:r>
+        <w:rPr>
+          <w:rFonts w:ascii="Book Antiqua" w:hAnsi="Book Antiqua"/>
+          <w:lang w:eastAsia="ko-KR"/>
+        </w:rPr>
+        <w:t xml:space="preserve">The home page is well </w:t>
+      </w:r>
+      <w:r>
+        <w:rPr>
+          <w:rFonts w:ascii="Book Antiqua" w:hAnsi="Book Antiqua"/>
+          <w:lang w:eastAsia="ko-KR"/>
+        </w:rPr>
+        <w:t>designed</w:t>
+      </w:r>
+      <w:r>
+        <w:rPr>
+          <w:rFonts w:ascii="Book Antiqua" w:hAnsi="Book Antiqua"/>
+          <w:lang w:eastAsia="ko-KR"/>
+        </w:rPr>
+        <w:t xml:space="preserve"> and consistent with color and styles</w:t>
+      </w:r>
+    </w:p>
+    <w:p>
+      <w:pPr>
+        <w:ind w:firstLine="360"/>
+        <w:rPr>
+          <w:rFonts w:ascii="Book Antiqua" w:hAnsi="Book Antiqua"/>
+          <w:lang w:eastAsia="ko-KR"/>
+        </w:rPr>
+      </w:pPr>
+      <w:r>
+        <w:rPr>
+          <w:rFonts w:ascii="Book Antiqua" w:hAnsi="Book Antiqua"/>
+          <w:lang w:eastAsia="ko-KR"/>
+        </w:rPr>
+        <w:t>Professional and fresh design</w:t>
+      </w:r>
+    </w:p>
+    <w:p>
+      <w:pPr>
+        <w:ind w:firstLine="360"/>
+        <w:rPr>
+          <w:rFonts w:ascii="Book Antiqua" w:hAnsi="Book Antiqua"/>
+          <w:lang w:eastAsia="ko-KR"/>
+        </w:rPr>
+      </w:pPr>
+      <w:r>
+        <w:rPr>
+          <w:rFonts w:ascii="Book Antiqua" w:hAnsi="Book Antiqua"/>
+          <w:lang w:eastAsia="ko-KR"/>
+        </w:rPr>
+        <w:t>Color panel is attractive user</w:t>
+      </w:r>
+    </w:p>
+    <w:p>
+      <w:pPr>
+        <w:ind w:firstLine="360"/>
+        <w:rPr>
+          <w:rFonts w:ascii="Book Antiqua" w:hAnsi="Book Antiqua"/>
+          <w:lang w:eastAsia="ko-KR"/>
+        </w:rPr>
+      </w:pPr>
     </w:p>
     <w:p>
       <w:pPr>
@@ -654,7 +1363,7 @@
           <w:lang w:eastAsia="ko-KR"/>
         </w:rPr>
         <w:sectPr>
-          <w:headerReference w:type="default" r:id="rId7"/>
+          <w:headerReference w:type="default" r:id="rId10"/>
           <w:pgSz w:w="12240" w:h="15840"/>
           <w:pgMar w:top="1260" w:right="1260" w:bottom="1260" w:left="1440" w:header="720" w:footer="720" w:gutter="0"/>
           <w:cols w:space="720"/>
@@ -726,6 +1435,13 @@
         </w:rPr>
         <w:t>Are headings unique and descriptive?</w:t>
       </w:r>
+      <w:r>
+        <w:rPr>
+          <w:rFonts w:ascii="Book Antiqua" w:eastAsia="Times New Roman" w:hAnsi="Book Antiqua"/>
+          <w:color w:val="333333"/>
+        </w:rPr>
+        <w:t xml:space="preserve"> YES</w:t>
+      </w:r>
     </w:p>
     <w:p>
       <w:pPr>
@@ -745,7 +1461,28 @@
           <w:rFonts w:ascii="Book Antiqua" w:eastAsia="Times New Roman" w:hAnsi="Book Antiqua"/>
           <w:color w:val="333333"/>
         </w:rPr>
-        <w:t>Are radio buttons used for mutual exclusion?</w:t>
+        <w:t xml:space="preserve">Are radio buttons used for </w:t>
+      </w:r>
+      <w:r>
+        <w:rPr>
+          <w:rFonts w:ascii="Book Antiqua" w:eastAsia="Times New Roman" w:hAnsi="Book Antiqua"/>
+          <w:color w:val="333333"/>
+        </w:rPr>
+        <w:t xml:space="preserve">the </w:t>
+      </w:r>
+      <w:r>
+        <w:rPr>
+          <w:rFonts w:ascii="Book Antiqua" w:eastAsia="Times New Roman" w:hAnsi="Book Antiqua"/>
+          <w:color w:val="333333"/>
+        </w:rPr>
+        <w:t>mutual exclusion?</w:t>
+      </w:r>
+      <w:r>
+        <w:rPr>
+          <w:rFonts w:ascii="Book Antiqua" w:eastAsia="Times New Roman" w:hAnsi="Book Antiqua"/>
+          <w:color w:val="333333"/>
+        </w:rPr>
+        <w:t xml:space="preserve"> There is no radio buttons in the app</w:t>
       </w:r>
     </w:p>
     <w:p>
@@ -766,23 +1503,28 @@
           <w:rFonts w:ascii="Book Antiqua" w:eastAsia="Times New Roman" w:hAnsi="Book Antiqua"/>
           <w:color w:val="333333"/>
         </w:rPr>
-        <w:t xml:space="preserve">Are check boxes used for </w:t>
-      </w:r>
-      <w:proofErr w:type="gramStart"/>
+        <w:t xml:space="preserve">Are </w:t>
+      </w:r>
       <w:r>
         <w:rPr>
           <w:rFonts w:ascii="Book Antiqua" w:eastAsia="Times New Roman" w:hAnsi="Book Antiqua"/>
           <w:color w:val="333333"/>
         </w:rPr>
-        <w:t>opt-in/opt</w:t>
-      </w:r>
-      <w:proofErr w:type="gramEnd"/>
+        <w:t>checkboxes</w:t>
+      </w:r>
       <w:r>
         <w:rPr>
           <w:rFonts w:ascii="Book Antiqua" w:eastAsia="Times New Roman" w:hAnsi="Book Antiqua"/>
           <w:color w:val="333333"/>
         </w:rPr>
-        <w:t>-out?</w:t>
+        <w:t xml:space="preserve"> used for opt-in/opt-out?</w:t>
+      </w:r>
+      <w:r>
+        <w:rPr>
+          <w:rFonts w:ascii="Book Antiqua" w:eastAsia="Times New Roman" w:hAnsi="Book Antiqua"/>
+          <w:color w:val="333333"/>
+        </w:rPr>
+        <w:t xml:space="preserve"> There is no checkboxes has been used in the app </w:t>
       </w:r>
     </w:p>
     <w:p>
@@ -837,6 +1579,13 @@
         </w:rPr>
         <w:t>Is user input minimal to accomplish tasks</w:t>
       </w:r>
+      <w:r>
+        <w:rPr>
+          <w:rFonts w:ascii="Book Antiqua" w:eastAsia="Times New Roman" w:hAnsi="Book Antiqua"/>
+          <w:color w:val="333333"/>
+        </w:rPr>
+        <w:t>: YES</w:t>
+      </w:r>
     </w:p>
     <w:p>
       <w:pPr>
@@ -899,6 +1648,13 @@
         </w:rPr>
         <w:t>Is the data display consistent?</w:t>
       </w:r>
+      <w:r>
+        <w:rPr>
+          <w:rFonts w:ascii="Book Antiqua" w:eastAsia="Times New Roman" w:hAnsi="Book Antiqua"/>
+          <w:color w:val="333333"/>
+        </w:rPr>
+        <w:t xml:space="preserve"> YES</w:t>
+      </w:r>
     </w:p>
     <w:p>
       <w:pPr>
@@ -919,6 +1675,13 @@
           <w:color w:val="333333"/>
         </w:rPr>
         <w:t>Does the display allow for efficient information assimilation?</w:t>
+      </w:r>
+      <w:r>
+        <w:rPr>
+          <w:rFonts w:ascii="Book Antiqua" w:eastAsia="Times New Roman" w:hAnsi="Book Antiqua"/>
+          <w:color w:val="333333"/>
+        </w:rPr>
+        <w:t xml:space="preserve"> YES</w:t>
       </w:r>
     </w:p>
     <w:p>
@@ -1200,6 +1963,214 @@
     </w:p>
     <w:p>
       <w:pPr>
+        <w:pStyle w:val="ListParagraph"/>
+        <w:numPr>
+          <w:ilvl w:val="0"/>
+          <w:numId w:val="48"/>
+        </w:numPr>
+        <w:rPr>
+          <w:rFonts w:ascii="Book Antiqua" w:hAnsi="Book Antiqua"/>
+          <w:bCs/>
+          <w:lang w:eastAsia="ko-KR"/>
+        </w:rPr>
+      </w:pPr>
+      <w:r>
+        <w:rPr>
+          <w:rFonts w:ascii="Book Antiqua" w:hAnsi="Book Antiqua"/>
+          <w:bCs/>
+          <w:lang w:eastAsia="ko-KR"/>
+        </w:rPr>
+        <w:t xml:space="preserve">When I first log in </w:t>
+      </w:r>
+      <w:r>
+        <w:rPr>
+          <w:rFonts w:ascii="Book Antiqua" w:hAnsi="Book Antiqua"/>
+          <w:bCs/>
+          <w:lang w:eastAsia="ko-KR"/>
+        </w:rPr>
+        <w:t>they</w:t>
+      </w:r>
+      <w:r>
+        <w:rPr>
+          <w:rFonts w:ascii="Book Antiqua" w:hAnsi="Book Antiqua"/>
+          <w:bCs/>
+          <w:lang w:eastAsia="ko-KR"/>
+        </w:rPr>
+        <w:t xml:space="preserve"> show all my current projects on one </w:t>
+      </w:r>
+      <w:r>
+        <w:rPr>
+          <w:rFonts w:ascii="Book Antiqua" w:hAnsi="Book Antiqua"/>
+          <w:bCs/>
+          <w:lang w:eastAsia="ko-KR"/>
+        </w:rPr>
+        <w:t>page</w:t>
+      </w:r>
+      <w:r>
+        <w:rPr>
+          <w:rFonts w:ascii="Book Antiqua" w:hAnsi="Book Antiqua"/>
+          <w:bCs/>
+          <w:lang w:eastAsia="ko-KR"/>
+        </w:rPr>
+        <w:t xml:space="preserve"> this </w:t>
+      </w:r>
+      <w:r>
+        <w:rPr>
+          <w:rFonts w:ascii="Book Antiqua" w:hAnsi="Book Antiqua"/>
+          <w:bCs/>
+          <w:lang w:eastAsia="ko-KR"/>
+        </w:rPr>
+        <w:t>helps</w:t>
+      </w:r>
+      <w:r>
+        <w:rPr>
+          <w:rFonts w:ascii="Book Antiqua" w:hAnsi="Book Antiqua"/>
+          <w:bCs/>
+          <w:lang w:eastAsia="ko-KR"/>
+        </w:rPr>
+        <w:t xml:space="preserve"> me navigate through all </w:t>
+      </w:r>
+      <w:r>
+        <w:rPr>
+          <w:rFonts w:ascii="Book Antiqua" w:hAnsi="Book Antiqua"/>
+          <w:bCs/>
+          <w:lang w:eastAsia="ko-KR"/>
+        </w:rPr>
+        <w:t>projects</w:t>
+      </w:r>
+      <w:r>
+        <w:rPr>
+          <w:rFonts w:ascii="Book Antiqua" w:hAnsi="Book Antiqua"/>
+          <w:bCs/>
+          <w:lang w:eastAsia="ko-KR"/>
+        </w:rPr>
+        <w:t xml:space="preserve"> eas</w:t>
+      </w:r>
+      <w:r>
+        <w:rPr>
+          <w:rFonts w:ascii="Book Antiqua" w:hAnsi="Book Antiqua"/>
+          <w:bCs/>
+          <w:lang w:eastAsia="ko-KR"/>
+        </w:rPr>
+        <w:t>ily.</w:t>
+      </w:r>
+    </w:p>
+    <w:p>
+      <w:pPr>
+        <w:pStyle w:val="ListParagraph"/>
+        <w:numPr>
+          <w:ilvl w:val="0"/>
+          <w:numId w:val="48"/>
+        </w:numPr>
+        <w:rPr>
+          <w:rFonts w:ascii="Book Antiqua" w:hAnsi="Book Antiqua"/>
+          <w:bCs/>
+          <w:lang w:eastAsia="ko-KR"/>
+        </w:rPr>
+      </w:pPr>
+      <w:r>
+        <w:rPr>
+          <w:rFonts w:ascii="Book Antiqua" w:hAnsi="Book Antiqua"/>
+          <w:bCs/>
+          <w:lang w:eastAsia="ko-KR"/>
+        </w:rPr>
+        <w:t xml:space="preserve">The app is very simple to use, I believe most </w:t>
+      </w:r>
+      <w:r>
+        <w:rPr>
+          <w:rFonts w:ascii="Book Antiqua" w:hAnsi="Book Antiqua"/>
+          <w:bCs/>
+          <w:lang w:eastAsia="ko-KR"/>
+        </w:rPr>
+        <w:t>users</w:t>
+      </w:r>
+      <w:r>
+        <w:rPr>
+          <w:rFonts w:ascii="Book Antiqua" w:hAnsi="Book Antiqua"/>
+          <w:bCs/>
+          <w:lang w:eastAsia="ko-KR"/>
+        </w:rPr>
+        <w:t xml:space="preserve"> can pick it up immediately</w:t>
+      </w:r>
+    </w:p>
+    <w:p>
+      <w:pPr>
+        <w:pStyle w:val="ListParagraph"/>
+        <w:numPr>
+          <w:ilvl w:val="0"/>
+          <w:numId w:val="48"/>
+        </w:numPr>
+        <w:rPr>
+          <w:rFonts w:ascii="Book Antiqua" w:hAnsi="Book Antiqua"/>
+          <w:bCs/>
+          <w:lang w:eastAsia="ko-KR"/>
+        </w:rPr>
+      </w:pPr>
+      <w:r>
+        <w:rPr>
+          <w:rFonts w:ascii="Book Antiqua" w:hAnsi="Book Antiqua"/>
+          <w:bCs/>
+          <w:lang w:eastAsia="ko-KR"/>
+        </w:rPr>
+        <w:t xml:space="preserve">The app is quite consistent and convenient with </w:t>
+      </w:r>
+      <w:r>
+        <w:rPr>
+          <w:rFonts w:ascii="Book Antiqua" w:hAnsi="Book Antiqua"/>
+          <w:bCs/>
+          <w:lang w:eastAsia="ko-KR"/>
+        </w:rPr>
+        <w:t xml:space="preserve">a user-friendly interface and navigation. Users get what they need to </w:t>
+      </w:r>
+      <w:r>
+        <w:rPr>
+          <w:rFonts w:ascii="Book Antiqua" w:hAnsi="Book Antiqua"/>
+          <w:bCs/>
+          <w:lang w:eastAsia="ko-KR"/>
+        </w:rPr>
+        <w:t>do</w:t>
+      </w:r>
+      <w:r>
+        <w:rPr>
+          <w:rFonts w:ascii="Book Antiqua" w:hAnsi="Book Antiqua"/>
+          <w:bCs/>
+          <w:lang w:eastAsia="ko-KR"/>
+        </w:rPr>
+        <w:t xml:space="preserve"> in a couple of </w:t>
+      </w:r>
+      <w:r>
+        <w:rPr>
+          <w:rFonts w:ascii="Book Antiqua" w:hAnsi="Book Antiqua"/>
+          <w:bCs/>
+          <w:lang w:eastAsia="ko-KR"/>
+        </w:rPr>
+        <w:t>clicks</w:t>
+      </w:r>
+    </w:p>
+    <w:p>
+      <w:pPr>
+        <w:pStyle w:val="ListParagraph"/>
+        <w:numPr>
+          <w:ilvl w:val="0"/>
+          <w:numId w:val="48"/>
+        </w:numPr>
+        <w:rPr>
+          <w:rFonts w:ascii="Book Antiqua" w:hAnsi="Book Antiqua"/>
+          <w:bCs/>
+          <w:lang w:eastAsia="ko-KR"/>
+        </w:rPr>
+      </w:pPr>
+      <w:r>
+        <w:rPr>
+          <w:rFonts w:ascii="Book Antiqua" w:hAnsi="Book Antiqua"/>
+          <w:bCs/>
+          <w:lang w:eastAsia="ko-KR"/>
+        </w:rPr>
+        <w:t>Attach picture or diagram to the project is easy</w:t>
+      </w:r>
+    </w:p>
+    <w:p>
+      <w:pPr>
         <w:ind w:firstLine="360"/>
         <w:rPr>
           <w:rFonts w:ascii="Book Antiqua" w:hAnsi="Book Antiqua"/>
@@ -1207,6 +2178,16 @@
           <w:lang w:eastAsia="ko-KR"/>
         </w:rPr>
       </w:pPr>
+    </w:p>
+    <w:p>
+      <w:pPr>
+        <w:ind w:firstLine="360"/>
+        <w:rPr>
+          <w:rFonts w:ascii="Book Antiqua" w:hAnsi="Book Antiqua"/>
+          <w:bCs/>
+          <w:lang w:eastAsia="ko-KR"/>
+        </w:rPr>
+      </w:pPr>
       <w:r>
         <w:rPr>
           <w:rFonts w:ascii="Book Antiqua" w:hAnsi="Book Antiqua"/>
@@ -1234,19 +2215,565 @@
     </w:p>
     <w:p>
       <w:pPr>
-        <w:ind w:firstLine="360"/>
-        <w:rPr>
-          <w:rFonts w:ascii="Book Antiqua" w:hAnsi="Book Antiqua"/>
-          <w:bCs/>
-          <w:lang w:eastAsia="ko-KR"/>
-        </w:rPr>
-      </w:pPr>
+        <w:pStyle w:val="ListParagraph"/>
+        <w:numPr>
+          <w:ilvl w:val="0"/>
+          <w:numId w:val="46"/>
+        </w:numPr>
+        <w:rPr>
+          <w:rFonts w:ascii="Book Antiqua" w:hAnsi="Book Antiqua"/>
+          <w:bCs/>
+          <w:lang w:eastAsia="ko-KR"/>
+        </w:rPr>
+      </w:pPr>
+      <w:r>
+        <w:rPr>
+          <w:rFonts w:ascii="Book Antiqua" w:hAnsi="Book Antiqua"/>
+          <w:bCs/>
+          <w:lang w:eastAsia="ko-KR"/>
+        </w:rPr>
+        <w:t xml:space="preserve">An </w:t>
+      </w:r>
+      <w:r>
+        <w:rPr>
+          <w:rFonts w:ascii="Book Antiqua" w:hAnsi="Book Antiqua"/>
+          <w:bCs/>
+          <w:lang w:eastAsia="ko-KR"/>
+        </w:rPr>
+        <w:t>image</w:t>
+      </w:r>
+      <w:r>
+        <w:rPr>
+          <w:rFonts w:ascii="Book Antiqua" w:hAnsi="Book Antiqua"/>
+          <w:bCs/>
+          <w:lang w:eastAsia="ko-KR"/>
+        </w:rPr>
+        <w:t xml:space="preserve"> that was copied from </w:t>
+      </w:r>
+      <w:r>
+        <w:rPr>
+          <w:rFonts w:ascii="Book Antiqua" w:hAnsi="Book Antiqua"/>
+          <w:bCs/>
+          <w:lang w:eastAsia="ko-KR"/>
+        </w:rPr>
+        <w:t>other word processing applications (MS words) can’t be passed directly into the pages.</w:t>
+      </w:r>
+    </w:p>
+    <w:p>
+      <w:pPr>
+        <w:pStyle w:val="ListParagraph"/>
+        <w:numPr>
+          <w:ilvl w:val="0"/>
+          <w:numId w:val="46"/>
+        </w:numPr>
+        <w:rPr>
+          <w:rFonts w:ascii="Book Antiqua" w:hAnsi="Book Antiqua"/>
+          <w:bCs/>
+          <w:lang w:eastAsia="ko-KR"/>
+        </w:rPr>
+      </w:pPr>
+      <w:r>
+        <w:rPr>
+          <w:rFonts w:ascii="Book Antiqua" w:hAnsi="Book Antiqua"/>
+          <w:bCs/>
+          <w:lang w:eastAsia="ko-KR"/>
+        </w:rPr>
+        <w:t xml:space="preserve">When adding a </w:t>
+      </w:r>
+      <w:r>
+        <w:rPr>
+          <w:rFonts w:ascii="Book Antiqua" w:hAnsi="Book Antiqua"/>
+          <w:bCs/>
+          <w:lang w:eastAsia="ko-KR"/>
+        </w:rPr>
+        <w:t>word processing</w:t>
+      </w:r>
+      <w:r>
+        <w:rPr>
+          <w:rFonts w:ascii="Book Antiqua" w:hAnsi="Book Antiqua"/>
+          <w:bCs/>
+          <w:lang w:eastAsia="ko-KR"/>
+        </w:rPr>
+        <w:t xml:space="preserve"> file (MS words) into the web app, I lost all my images on that file (may need to convert to PDF before adding it onto the panel)</w:t>
+      </w:r>
+    </w:p>
+    <w:p>
+      <w:pPr>
+        <w:pStyle w:val="ListParagraph"/>
+        <w:numPr>
+          <w:ilvl w:val="0"/>
+          <w:numId w:val="46"/>
+        </w:numPr>
+        <w:rPr>
+          <w:rFonts w:ascii="Book Antiqua" w:hAnsi="Book Antiqua"/>
+          <w:bCs/>
+          <w:lang w:eastAsia="ko-KR"/>
+        </w:rPr>
+      </w:pPr>
+      <w:r>
+        <w:rPr>
+          <w:rFonts w:ascii="Book Antiqua" w:hAnsi="Book Antiqua"/>
+          <w:bCs/>
+          <w:lang w:eastAsia="ko-KR"/>
+        </w:rPr>
+        <w:t>Users</w:t>
+      </w:r>
+      <w:r>
+        <w:rPr>
+          <w:rFonts w:ascii="Book Antiqua" w:hAnsi="Book Antiqua"/>
+          <w:bCs/>
+          <w:lang w:eastAsia="ko-KR"/>
+        </w:rPr>
+        <w:t xml:space="preserve"> can’t drop the file into </w:t>
+      </w:r>
+      <w:r>
+        <w:rPr>
+          <w:rFonts w:ascii="Book Antiqua" w:hAnsi="Book Antiqua"/>
+          <w:bCs/>
+          <w:lang w:eastAsia="ko-KR"/>
+        </w:rPr>
+        <w:t>each panel directly</w:t>
+      </w:r>
+    </w:p>
+    <w:p>
+      <w:pPr>
+        <w:pStyle w:val="ListParagraph"/>
+        <w:numPr>
+          <w:ilvl w:val="0"/>
+          <w:numId w:val="46"/>
+        </w:numPr>
+        <w:rPr>
+          <w:rFonts w:ascii="Book Antiqua" w:hAnsi="Book Antiqua"/>
+          <w:bCs/>
+          <w:lang w:eastAsia="ko-KR"/>
+        </w:rPr>
+      </w:pPr>
+      <w:r>
+        <w:rPr>
+          <w:rFonts w:ascii="Book Antiqua" w:hAnsi="Book Antiqua"/>
+          <w:bCs/>
+          <w:lang w:eastAsia="ko-KR"/>
+        </w:rPr>
+        <w:t>Lack of options to format the content of the word processing file</w:t>
+      </w:r>
+    </w:p>
+    <w:p>
+      <w:pPr>
+        <w:pStyle w:val="ListParagraph"/>
+        <w:numPr>
+          <w:ilvl w:val="0"/>
+          <w:numId w:val="46"/>
+        </w:numPr>
+        <w:rPr>
+          <w:rFonts w:ascii="Book Antiqua" w:hAnsi="Book Antiqua"/>
+          <w:bCs/>
+          <w:lang w:eastAsia="ko-KR"/>
+        </w:rPr>
+      </w:pPr>
+      <w:r>
+        <w:rPr>
+          <w:rFonts w:ascii="Book Antiqua" w:hAnsi="Book Antiqua"/>
+          <w:bCs/>
+          <w:lang w:eastAsia="ko-KR"/>
+        </w:rPr>
+        <w:t>May need add read to text option</w:t>
+      </w:r>
+    </w:p>
+    <w:p>
+      <w:pPr>
+        <w:pStyle w:val="ListParagraph"/>
+        <w:numPr>
+          <w:ilvl w:val="0"/>
+          <w:numId w:val="46"/>
+        </w:numPr>
+        <w:rPr>
+          <w:rFonts w:ascii="Book Antiqua" w:hAnsi="Book Antiqua"/>
+          <w:bCs/>
+          <w:lang w:eastAsia="ko-KR"/>
+        </w:rPr>
+      </w:pPr>
+      <w:r>
+        <w:rPr>
+          <w:rFonts w:ascii="Book Antiqua" w:hAnsi="Book Antiqua"/>
+          <w:bCs/>
+          <w:lang w:eastAsia="ko-KR"/>
+        </w:rPr>
+        <w:t xml:space="preserve">Panel </w:t>
+      </w:r>
+      <w:r>
+        <w:rPr>
+          <w:rFonts w:ascii="Book Antiqua" w:hAnsi="Book Antiqua"/>
+          <w:bCs/>
+          <w:lang w:eastAsia="ko-KR"/>
+        </w:rPr>
+        <w:t xml:space="preserve">should </w:t>
+      </w:r>
+      <w:r>
+        <w:rPr>
+          <w:rFonts w:ascii="Book Antiqua" w:hAnsi="Book Antiqua"/>
+          <w:bCs/>
+          <w:lang w:eastAsia="ko-KR"/>
+        </w:rPr>
+        <w:t>be</w:t>
+      </w:r>
+      <w:r>
+        <w:rPr>
+          <w:rFonts w:ascii="Book Antiqua" w:hAnsi="Book Antiqua"/>
+          <w:bCs/>
+          <w:lang w:eastAsia="ko-KR"/>
+        </w:rPr>
+        <w:t xml:space="preserve"> able to</w:t>
+      </w:r>
+      <w:r>
+        <w:rPr>
+          <w:rFonts w:ascii="Book Antiqua" w:hAnsi="Book Antiqua"/>
+          <w:bCs/>
+          <w:lang w:eastAsia="ko-KR"/>
+        </w:rPr>
+        <w:t xml:space="preserve"> adjust</w:t>
+      </w:r>
+      <w:r>
+        <w:rPr>
+          <w:rFonts w:ascii="Book Antiqua" w:hAnsi="Book Antiqua"/>
+          <w:bCs/>
+          <w:lang w:eastAsia="ko-KR"/>
+        </w:rPr>
+        <w:t xml:space="preserve"> its sizes</w:t>
+      </w:r>
+      <w:r>
+        <w:rPr>
+          <w:rFonts w:ascii="Book Antiqua" w:hAnsi="Book Antiqua"/>
+          <w:bCs/>
+          <w:lang w:eastAsia="ko-KR"/>
+        </w:rPr>
+        <w:t xml:space="preserve"> (I may ne</w:t>
+      </w:r>
+      <w:r>
+        <w:rPr>
+          <w:rFonts w:ascii="Book Antiqua" w:hAnsi="Book Antiqua"/>
+          <w:bCs/>
+          <w:lang w:eastAsia="ko-KR"/>
+        </w:rPr>
+        <w:t xml:space="preserve">ed </w:t>
+      </w:r>
+      <w:r>
+        <w:rPr>
+          <w:rFonts w:ascii="Book Antiqua" w:hAnsi="Book Antiqua"/>
+          <w:bCs/>
+          <w:lang w:eastAsia="ko-KR"/>
+        </w:rPr>
+        <w:t>one panel smaller than the other panel</w:t>
+      </w:r>
+      <w:r>
+        <w:rPr>
+          <w:rFonts w:ascii="Book Antiqua" w:hAnsi="Book Antiqua"/>
+          <w:bCs/>
+          <w:lang w:eastAsia="ko-KR"/>
+        </w:rPr>
+        <w:t>)</w:t>
+      </w:r>
+    </w:p>
+    <w:p>
+      <w:pPr>
+        <w:pStyle w:val="ListParagraph"/>
+        <w:numPr>
+          <w:ilvl w:val="0"/>
+          <w:numId w:val="46"/>
+        </w:numPr>
+        <w:rPr>
+          <w:rFonts w:ascii="Book Antiqua" w:hAnsi="Book Antiqua"/>
+          <w:bCs/>
+          <w:lang w:eastAsia="ko-KR"/>
+        </w:rPr>
+      </w:pPr>
+      <w:r>
+        <w:rPr>
+          <w:rFonts w:ascii="Book Antiqua" w:hAnsi="Book Antiqua"/>
+          <w:bCs/>
+          <w:lang w:eastAsia="ko-KR"/>
+        </w:rPr>
+        <w:t>Once</w:t>
+      </w:r>
+      <w:r>
+        <w:rPr>
+          <w:rFonts w:ascii="Book Antiqua" w:hAnsi="Book Antiqua"/>
+          <w:bCs/>
+          <w:lang w:eastAsia="ko-KR"/>
+        </w:rPr>
+        <w:t xml:space="preserve"> </w:t>
+      </w:r>
+      <w:r>
+        <w:rPr>
+          <w:rFonts w:ascii="Book Antiqua" w:hAnsi="Book Antiqua"/>
+          <w:bCs/>
+          <w:lang w:eastAsia="ko-KR"/>
+        </w:rPr>
+        <w:t>the user switches</w:t>
+      </w:r>
+      <w:r>
+        <w:rPr>
+          <w:rFonts w:ascii="Book Antiqua" w:hAnsi="Book Antiqua"/>
+          <w:bCs/>
+          <w:lang w:eastAsia="ko-KR"/>
+        </w:rPr>
+        <w:t xml:space="preserve"> from 3 panels to 1 panel</w:t>
+      </w:r>
+      <w:r>
+        <w:rPr>
+          <w:rFonts w:ascii="Book Antiqua" w:hAnsi="Book Antiqua"/>
+          <w:bCs/>
+          <w:lang w:eastAsia="ko-KR"/>
+        </w:rPr>
+        <w:t xml:space="preserve"> and reopens</w:t>
+      </w:r>
+      <w:r>
+        <w:rPr>
+          <w:rFonts w:ascii="Book Antiqua" w:hAnsi="Book Antiqua"/>
+          <w:bCs/>
+          <w:lang w:eastAsia="ko-KR"/>
+        </w:rPr>
+        <w:t xml:space="preserve">, </w:t>
+      </w:r>
+      <w:r>
+        <w:rPr>
+          <w:rFonts w:ascii="Book Antiqua" w:hAnsi="Book Antiqua"/>
+          <w:bCs/>
+          <w:lang w:eastAsia="ko-KR"/>
+        </w:rPr>
+        <w:t xml:space="preserve">the </w:t>
+      </w:r>
+      <w:r>
+        <w:rPr>
+          <w:rFonts w:ascii="Book Antiqua" w:hAnsi="Book Antiqua"/>
+          <w:bCs/>
+          <w:lang w:eastAsia="ko-KR"/>
+        </w:rPr>
+        <w:t>content on the 2</w:t>
+      </w:r>
+      <w:r>
+        <w:rPr>
+          <w:rFonts w:ascii="Book Antiqua" w:hAnsi="Book Antiqua"/>
+          <w:bCs/>
+          <w:vertAlign w:val="superscript"/>
+          <w:lang w:eastAsia="ko-KR"/>
+        </w:rPr>
+        <w:t>nd</w:t>
+      </w:r>
+      <w:r>
+        <w:rPr>
+          <w:rFonts w:ascii="Book Antiqua" w:hAnsi="Book Antiqua"/>
+          <w:bCs/>
+          <w:lang w:eastAsia="ko-KR"/>
+        </w:rPr>
+        <w:t xml:space="preserve"> and 3</w:t>
+      </w:r>
+      <w:r>
+        <w:rPr>
+          <w:rFonts w:ascii="Book Antiqua" w:hAnsi="Book Antiqua"/>
+          <w:bCs/>
+          <w:vertAlign w:val="superscript"/>
+          <w:lang w:eastAsia="ko-KR"/>
+        </w:rPr>
+        <w:t>rd</w:t>
+      </w:r>
+      <w:r>
+        <w:rPr>
+          <w:rFonts w:ascii="Book Antiqua" w:hAnsi="Book Antiqua"/>
+          <w:bCs/>
+          <w:lang w:eastAsia="ko-KR"/>
+        </w:rPr>
+        <w:t xml:space="preserve"> </w:t>
+      </w:r>
+      <w:r>
+        <w:rPr>
+          <w:rFonts w:ascii="Book Antiqua" w:hAnsi="Book Antiqua"/>
+          <w:bCs/>
+          <w:lang w:eastAsia="ko-KR"/>
+        </w:rPr>
+        <w:t>panels</w:t>
+      </w:r>
+      <w:r>
+        <w:rPr>
+          <w:rFonts w:ascii="Book Antiqua" w:hAnsi="Book Antiqua"/>
+          <w:bCs/>
+          <w:lang w:eastAsia="ko-KR"/>
+        </w:rPr>
+        <w:t xml:space="preserve"> </w:t>
+      </w:r>
+      <w:r>
+        <w:rPr>
+          <w:rFonts w:ascii="Book Antiqua" w:hAnsi="Book Antiqua"/>
+          <w:bCs/>
+          <w:lang w:eastAsia="ko-KR"/>
+        </w:rPr>
+        <w:t>is</w:t>
+      </w:r>
+      <w:r>
+        <w:rPr>
+          <w:rFonts w:ascii="Book Antiqua" w:hAnsi="Book Antiqua"/>
+          <w:bCs/>
+          <w:lang w:eastAsia="ko-KR"/>
+        </w:rPr>
+        <w:t xml:space="preserve"> automatically </w:t>
+      </w:r>
+      <w:r>
+        <w:rPr>
+          <w:rFonts w:ascii="Book Antiqua" w:hAnsi="Book Antiqua"/>
+          <w:bCs/>
+          <w:lang w:eastAsia="ko-KR"/>
+        </w:rPr>
+        <w:t>closed</w:t>
+      </w:r>
+      <w:r>
+        <w:rPr>
+          <w:rFonts w:ascii="Book Antiqua" w:hAnsi="Book Antiqua"/>
+          <w:bCs/>
+          <w:lang w:eastAsia="ko-KR"/>
+        </w:rPr>
+        <w:t xml:space="preserve">. I think it should return to the </w:t>
+      </w:r>
+      <w:r>
+        <w:rPr>
+          <w:rFonts w:ascii="Book Antiqua" w:hAnsi="Book Antiqua"/>
+          <w:bCs/>
+          <w:lang w:eastAsia="ko-KR"/>
+        </w:rPr>
+        <w:t>last setup that the user has.</w:t>
+      </w:r>
+    </w:p>
+    <w:p>
+      <w:pPr>
+        <w:pStyle w:val="ListParagraph"/>
+        <w:rPr>
+          <w:rFonts w:ascii="Book Antiqua" w:hAnsi="Book Antiqua"/>
+          <w:bCs/>
+          <w:lang w:eastAsia="ko-KR"/>
+        </w:rPr>
+      </w:pPr>
+      <w:r>
+        <w:rPr>
+          <w:rFonts w:ascii="Book Antiqua" w:hAnsi="Book Antiqua"/>
+          <w:bCs/>
+          <w:noProof/>
+          <w:lang w:eastAsia="ko-KR"/>
+        </w:rPr>
+        <w:drawing>
+          <wp:inline distT="0" distB="0" distL="0" distR="0" wp14:anchorId="03984D21" wp14:editId="2744875E">
+            <wp:extent cx="6057900" cy="2844800"/>
+            <wp:effectExtent l="0" t="0" r="0" b="0"/>
+            <wp:docPr id="5" name="Picture 5" descr="Graphical user interface, text, application&#10;&#10;Description automatically generated"/>
+            <wp:cNvGraphicFramePr>
+              <a:graphicFrameLocks xmlns:a="http://schemas.openxmlformats.org/drawingml/2006/main" noChangeAspect="1"/>
+            </wp:cNvGraphicFramePr>
+            <a:graphic xmlns:a="http://schemas.openxmlformats.org/drawingml/2006/main">
+              <a:graphicData uri="http://schemas.openxmlformats.org/drawingml/2006/picture">
+                <pic:pic xmlns:pic="http://schemas.openxmlformats.org/drawingml/2006/picture">
+                  <pic:nvPicPr>
+                    <pic:cNvPr id="5" name="Picture 5" descr="Graphical user interface, text, application&#10;&#10;Description automatically generated"/>
+                    <pic:cNvPicPr/>
+                  </pic:nvPicPr>
+                  <pic:blipFill>
+                    <a:blip r:embed="rId11" cstate="print">
+                      <a:extLst>
+                        <a:ext uri="{28A0092B-C50C-407E-A947-70E740481C1C}">
+                          <a14:useLocalDpi xmlns:a14="http://schemas.microsoft.com/office/drawing/2010/main" val="0"/>
+                        </a:ext>
+                      </a:extLst>
+                    </a:blip>
+                    <a:stretch>
+                      <a:fillRect/>
+                    </a:stretch>
+                  </pic:blipFill>
+                  <pic:spPr>
+                    <a:xfrm>
+                      <a:off x="0" y="0"/>
+                      <a:ext cx="6057900" cy="2844800"/>
+                    </a:xfrm>
+                    <a:prstGeom prst="rect">
+                      <a:avLst/>
+                    </a:prstGeom>
+                  </pic:spPr>
+                </pic:pic>
+              </a:graphicData>
+            </a:graphic>
+          </wp:inline>
+        </w:drawing>
+      </w:r>
+    </w:p>
+    <w:p>
+      <w:pPr>
+        <w:rPr>
+          <w:rFonts w:ascii="Book Antiqua" w:hAnsi="Book Antiqua"/>
+          <w:bCs/>
+          <w:lang w:eastAsia="ko-KR"/>
+        </w:rPr>
+      </w:pPr>
+      <w:r>
+        <w:rPr>
+          <w:rFonts w:ascii="Book Antiqua" w:hAnsi="Book Antiqua"/>
+          <w:bCs/>
+          <w:noProof/>
+          <w:lang w:eastAsia="ko-KR"/>
+        </w:rPr>
+        <w:lastRenderedPageBreak/>
+        <w:drawing>
+          <wp:inline distT="0" distB="0" distL="0" distR="0" wp14:anchorId="3CC1FF9C" wp14:editId="180D72DB">
+            <wp:extent cx="6057900" cy="2846070"/>
+            <wp:effectExtent l="0" t="0" r="0" b="0"/>
+            <wp:docPr id="4" name="Picture 4" descr="Graphical user interface, text, application&#10;&#10;Description automatically generated"/>
+            <wp:cNvGraphicFramePr>
+              <a:graphicFrameLocks xmlns:a="http://schemas.openxmlformats.org/drawingml/2006/main" noChangeAspect="1"/>
+            </wp:cNvGraphicFramePr>
+            <a:graphic xmlns:a="http://schemas.openxmlformats.org/drawingml/2006/main">
+              <a:graphicData uri="http://schemas.openxmlformats.org/drawingml/2006/picture">
+                <pic:pic xmlns:pic="http://schemas.openxmlformats.org/drawingml/2006/picture">
+                  <pic:nvPicPr>
+                    <pic:cNvPr id="4" name="Picture 4" descr="Graphical user interface, text, application&#10;&#10;Description automatically generated"/>
+                    <pic:cNvPicPr/>
+                  </pic:nvPicPr>
+                  <pic:blipFill>
+                    <a:blip r:embed="rId12">
+                      <a:extLst>
+                        <a:ext uri="{28A0092B-C50C-407E-A947-70E740481C1C}">
+                          <a14:useLocalDpi xmlns:a14="http://schemas.microsoft.com/office/drawing/2010/main" val="0"/>
+                        </a:ext>
+                      </a:extLst>
+                    </a:blip>
+                    <a:stretch>
+                      <a:fillRect/>
+                    </a:stretch>
+                  </pic:blipFill>
+                  <pic:spPr>
+                    <a:xfrm>
+                      <a:off x="0" y="0"/>
+                      <a:ext cx="6057900" cy="2846070"/>
+                    </a:xfrm>
+                    <a:prstGeom prst="rect">
+                      <a:avLst/>
+                    </a:prstGeom>
+                  </pic:spPr>
+                </pic:pic>
+              </a:graphicData>
+            </a:graphic>
+          </wp:inline>
+        </w:drawing>
+      </w:r>
     </w:p>
     <w:p>
       <w:pPr>
         <w:ind w:left="360"/>
         <w:rPr>
           <w:rFonts w:ascii="Book Antiqua" w:hAnsi="Book Antiqua"/>
+          <w:bCs/>
+          <w:lang w:eastAsia="ko-KR"/>
+        </w:rPr>
+      </w:pPr>
+    </w:p>
+    <w:p>
+      <w:pPr>
+        <w:ind w:left="360"/>
+        <w:rPr>
+          <w:rFonts w:ascii="Book Antiqua" w:hAnsi="Book Antiqua"/>
           <w:lang w:eastAsia="ko-KR"/>
         </w:rPr>
       </w:pPr>
@@ -1329,127 +2856,620 @@
     </w:p>
     <w:p>
       <w:pPr>
-        <w:pStyle w:val="ListParagraph"/>
+        <w:pStyle w:val="Heading1"/>
+        <w:rPr>
+          <w:rStyle w:val="SubtleEmphasis"/>
+        </w:rPr>
+      </w:pPr>
+      <w:r>
+        <w:rPr>
+          <w:rStyle w:val="SubtleEmphasis"/>
+        </w:rPr>
+        <w:t xml:space="preserve">Single Pane, Double Pane, </w:t>
+      </w:r>
+      <w:r>
+        <w:rPr>
+          <w:rStyle w:val="SubtleEmphasis"/>
+        </w:rPr>
+        <w:t>and Triple Pan View</w:t>
+      </w:r>
+    </w:p>
+    <w:p>
+      <w:pPr>
+        <w:pStyle w:val="NormalWeb"/>
         <w:numPr>
           <w:ilvl w:val="0"/>
           <w:numId w:val="44"/>
         </w:numPr>
-        <w:rPr>
-          <w:rFonts w:ascii="Book Antiqua" w:hAnsi="Book Antiqua"/>
-          <w:lang w:eastAsia="ko-KR"/>
-        </w:rPr>
-      </w:pPr>
-      <w:r>
-        <w:rPr>
-          <w:rFonts w:ascii="Book Antiqua" w:hAnsi="Book Antiqua"/>
-          <w:lang w:eastAsia="ko-KR"/>
-        </w:rPr>
-        <w:t xml:space="preserve">Single Pane, Double Pane, </w:t>
-      </w:r>
-      <w:r>
-        <w:rPr>
-          <w:rFonts w:ascii="Book Antiqua" w:hAnsi="Book Antiqua"/>
-          <w:lang w:eastAsia="ko-KR"/>
-        </w:rPr>
-        <w:t>and Triple Pan View</w:t>
-      </w:r>
-    </w:p>
-    <w:p>
-      <w:pPr>
-        <w:pStyle w:val="ListParagraph"/>
+      </w:pPr>
+      <w:r>
+        <w:t>Interface navigation</w:t>
+      </w:r>
+    </w:p>
+    <w:p>
+      <w:pPr>
+        <w:pStyle w:val="NormalWeb"/>
+        <w:numPr>
+          <w:ilvl w:val="1"/>
+          <w:numId w:val="44"/>
+        </w:numPr>
+      </w:pPr>
+      <w:r>
+        <w:t>Are headings unique and descriptive? YES</w:t>
+      </w:r>
+    </w:p>
+    <w:p>
+      <w:pPr>
+        <w:pStyle w:val="NormalWeb"/>
         <w:numPr>
           <w:ilvl w:val="0"/>
           <w:numId w:val="44"/>
         </w:numPr>
-        <w:rPr>
-          <w:rFonts w:ascii="Book Antiqua" w:hAnsi="Book Antiqua"/>
-          <w:lang w:eastAsia="ko-KR"/>
-        </w:rPr>
-      </w:pPr>
-      <w:r>
-        <w:rPr>
-          <w:rFonts w:ascii="Book Antiqua" w:hAnsi="Book Antiqua"/>
-          <w:lang w:eastAsia="ko-KR"/>
-        </w:rPr>
-        <w:t>Creating multiple projects</w:t>
-      </w:r>
-    </w:p>
-    <w:p>
-      <w:pPr>
-        <w:pStyle w:val="ListParagraph"/>
+      </w:pPr>
+      <w:r>
+        <w:t>Facilitating data entry</w:t>
+      </w:r>
+    </w:p>
+    <w:p>
+      <w:pPr>
+        <w:pStyle w:val="NormalWeb"/>
+        <w:numPr>
+          <w:ilvl w:val="1"/>
+          <w:numId w:val="44"/>
+        </w:numPr>
+      </w:pPr>
+      <w:r>
+        <w:t>Is user input minimal to accomplish tasks: YES</w:t>
+      </w:r>
+    </w:p>
+    <w:p>
+      <w:pPr>
+        <w:pStyle w:val="NormalWeb"/>
         <w:numPr>
           <w:ilvl w:val="0"/>
           <w:numId w:val="44"/>
         </w:numPr>
-        <w:rPr>
-          <w:rFonts w:ascii="Book Antiqua" w:hAnsi="Book Antiqua"/>
-          <w:lang w:eastAsia="ko-KR"/>
-        </w:rPr>
-      </w:pPr>
-      <w:r>
-        <w:rPr>
-          <w:rFonts w:ascii="Book Antiqua" w:hAnsi="Book Antiqua"/>
-          <w:lang w:eastAsia="ko-KR"/>
-        </w:rPr>
-        <w:t>Adding multiple people (collaborators) to your project</w:t>
+      </w:pPr>
+      <w:r>
+        <w:t>Display organization</w:t>
+      </w:r>
+    </w:p>
+    <w:p>
+      <w:pPr>
+        <w:pStyle w:val="NormalWeb"/>
+        <w:numPr>
+          <w:ilvl w:val="1"/>
+          <w:numId w:val="44"/>
+        </w:numPr>
+      </w:pPr>
+      <w:r>
+        <w:t>Is the data display consistent? YES</w:t>
+      </w:r>
+    </w:p>
+    <w:p>
+      <w:pPr>
+        <w:pStyle w:val="NormalWeb"/>
+        <w:numPr>
+          <w:ilvl w:val="1"/>
+          <w:numId w:val="44"/>
+        </w:numPr>
+      </w:pPr>
+      <w:r>
+        <w:t>Does the display allow for efficient information assimilation? YES</w:t>
+      </w:r>
+    </w:p>
+    <w:p>
+      <w:pPr>
+        <w:pStyle w:val="NormalWeb"/>
+        <w:numPr>
+          <w:ilvl w:val="1"/>
+          <w:numId w:val="44"/>
+        </w:numPr>
+      </w:pPr>
+      <w:r>
+        <w:t>Does the display lower memory load?</w:t>
+      </w:r>
+      <w:r>
+        <w:t xml:space="preserve"> YES</w:t>
       </w:r>
     </w:p>
     <w:p>
       <w:pPr>
         <w:pStyle w:val="ListParagraph"/>
+        <w:rPr>
+          <w:rFonts w:ascii="Book Antiqua" w:hAnsi="Book Antiqua"/>
+          <w:lang w:eastAsia="ko-KR"/>
+        </w:rPr>
+      </w:pPr>
+    </w:p>
+    <w:p>
+      <w:pPr>
+        <w:pStyle w:val="Heading1"/>
+        <w:rPr>
+          <w:rStyle w:val="SubtleEmphasis"/>
+        </w:rPr>
+      </w:pPr>
+      <w:r>
+        <w:rPr>
+          <w:rStyle w:val="SubtleEmphasis"/>
+        </w:rPr>
+        <w:t>Creating multiple projects</w:t>
+      </w:r>
+    </w:p>
+    <w:p>
+      <w:pPr>
+        <w:pStyle w:val="NormalWeb"/>
         <w:numPr>
           <w:ilvl w:val="0"/>
           <w:numId w:val="44"/>
         </w:numPr>
-        <w:rPr>
-          <w:rFonts w:ascii="Book Antiqua" w:hAnsi="Book Antiqua"/>
-          <w:lang w:eastAsia="ko-KR"/>
-        </w:rPr>
-      </w:pPr>
-      <w:r>
-        <w:rPr>
-          <w:rFonts w:ascii="Book Antiqua" w:hAnsi="Book Antiqua"/>
-          <w:lang w:eastAsia="ko-KR"/>
-        </w:rPr>
-        <w:t>The experience when you are added to a project</w:t>
-      </w:r>
-    </w:p>
-    <w:p>
-      <w:pPr>
-        <w:pStyle w:val="ListParagraph"/>
+      </w:pPr>
+      <w:r>
+        <w:t>Interface navigation</w:t>
+      </w:r>
+    </w:p>
+    <w:p>
+      <w:pPr>
+        <w:pStyle w:val="NormalWeb"/>
+        <w:numPr>
+          <w:ilvl w:val="1"/>
+          <w:numId w:val="44"/>
+        </w:numPr>
+      </w:pPr>
+      <w:r>
+        <w:t>Are headings unique and descriptive? YES</w:t>
+      </w:r>
+    </w:p>
+    <w:p>
+      <w:pPr>
+        <w:pStyle w:val="NormalWeb"/>
         <w:numPr>
           <w:ilvl w:val="0"/>
           <w:numId w:val="44"/>
         </w:numPr>
-        <w:rPr>
-          <w:rFonts w:ascii="Book Antiqua" w:hAnsi="Book Antiqua"/>
-          <w:lang w:eastAsia="ko-KR"/>
-        </w:rPr>
-      </w:pPr>
-      <w:r>
-        <w:rPr>
-          <w:rFonts w:ascii="Book Antiqua" w:hAnsi="Book Antiqua"/>
-          <w:lang w:eastAsia="ko-KR"/>
-        </w:rPr>
-        <w:t xml:space="preserve">Adding reference materials </w:t>
-      </w:r>
-    </w:p>
-    <w:p>
-      <w:pPr>
-        <w:pStyle w:val="ListParagraph"/>
+      </w:pPr>
+      <w:r>
+        <w:t>Facilitating data entry</w:t>
+      </w:r>
+    </w:p>
+    <w:p>
+      <w:pPr>
+        <w:pStyle w:val="NormalWeb"/>
+        <w:numPr>
+          <w:ilvl w:val="1"/>
+          <w:numId w:val="44"/>
+        </w:numPr>
+      </w:pPr>
+      <w:r>
+        <w:t>Is user input minimal to accomplish tasks</w:t>
+      </w:r>
+      <w:r>
+        <w:t xml:space="preserve">? </w:t>
+      </w:r>
+      <w:r>
+        <w:t>YES</w:t>
+      </w:r>
+    </w:p>
+    <w:p>
+      <w:pPr>
+        <w:pStyle w:val="NormalWeb"/>
         <w:numPr>
           <w:ilvl w:val="0"/>
           <w:numId w:val="44"/>
         </w:numPr>
-        <w:rPr>
-          <w:rFonts w:ascii="Book Antiqua" w:hAnsi="Book Antiqua"/>
-          <w:lang w:eastAsia="ko-KR"/>
-        </w:rPr>
-      </w:pPr>
-      <w:r>
-        <w:rPr>
-          <w:rFonts w:ascii="Book Antiqua" w:hAnsi="Book Antiqua"/>
-          <w:lang w:eastAsia="ko-KR"/>
+      </w:pPr>
+      <w:r>
+        <w:t>Display organization</w:t>
+      </w:r>
+    </w:p>
+    <w:p>
+      <w:pPr>
+        <w:pStyle w:val="NormalWeb"/>
+        <w:numPr>
+          <w:ilvl w:val="1"/>
+          <w:numId w:val="44"/>
+        </w:numPr>
+      </w:pPr>
+      <w:r>
+        <w:t>Is the data display consistent? YES</w:t>
+      </w:r>
+    </w:p>
+    <w:p>
+      <w:pPr>
+        <w:pStyle w:val="NormalWeb"/>
+        <w:numPr>
+          <w:ilvl w:val="1"/>
+          <w:numId w:val="44"/>
+        </w:numPr>
+      </w:pPr>
+      <w:r>
+        <w:t>Does the display allow for efficient information assimilation? YES</w:t>
+      </w:r>
+    </w:p>
+    <w:p>
+      <w:pPr>
+        <w:pStyle w:val="ListParagraph"/>
+      </w:pPr>
+      <w:r>
+        <w:t xml:space="preserve">Additional Comment: </w:t>
+      </w:r>
+      <w:r>
+        <w:t>Creating multiple project is easy</w:t>
+      </w:r>
+    </w:p>
+    <w:p/>
+    <w:p>
+      <w:pPr>
+        <w:pStyle w:val="Heading1"/>
+        <w:rPr>
+          <w:rStyle w:val="SubtleEmphasis"/>
+        </w:rPr>
+      </w:pPr>
+      <w:r>
+        <w:rPr>
+          <w:rStyle w:val="SubtleEmphasis"/>
+        </w:rPr>
+        <w:lastRenderedPageBreak/>
+        <w:t>Adding multiple people (collaborators) to your project</w:t>
+      </w:r>
+    </w:p>
+    <w:p>
+      <w:pPr>
+        <w:pStyle w:val="NormalWeb"/>
+        <w:numPr>
+          <w:ilvl w:val="0"/>
+          <w:numId w:val="44"/>
+        </w:numPr>
+      </w:pPr>
+      <w:r>
+        <w:t>Interface navigation</w:t>
+      </w:r>
+    </w:p>
+    <w:p>
+      <w:pPr>
+        <w:pStyle w:val="NormalWeb"/>
+        <w:numPr>
+          <w:ilvl w:val="1"/>
+          <w:numId w:val="44"/>
+        </w:numPr>
+      </w:pPr>
+      <w:r>
+        <w:t>Are headings unique and descriptive? YES</w:t>
+      </w:r>
+    </w:p>
+    <w:p>
+      <w:pPr>
+        <w:pStyle w:val="NormalWeb"/>
+        <w:numPr>
+          <w:ilvl w:val="0"/>
+          <w:numId w:val="44"/>
+        </w:numPr>
+      </w:pPr>
+      <w:r>
+        <w:t>Facilitating data entry</w:t>
+      </w:r>
+    </w:p>
+    <w:p>
+      <w:pPr>
+        <w:pStyle w:val="NormalWeb"/>
+        <w:numPr>
+          <w:ilvl w:val="1"/>
+          <w:numId w:val="44"/>
+        </w:numPr>
+      </w:pPr>
+      <w:r>
+        <w:t>Is user input minimal to accomplish tasks: YES</w:t>
+      </w:r>
+    </w:p>
+    <w:p>
+      <w:pPr>
+        <w:pStyle w:val="NormalWeb"/>
+        <w:numPr>
+          <w:ilvl w:val="0"/>
+          <w:numId w:val="44"/>
+        </w:numPr>
+      </w:pPr>
+      <w:r>
+        <w:t>Display organization</w:t>
+      </w:r>
+    </w:p>
+    <w:p>
+      <w:pPr>
+        <w:pStyle w:val="NormalWeb"/>
+        <w:numPr>
+          <w:ilvl w:val="1"/>
+          <w:numId w:val="44"/>
+        </w:numPr>
+      </w:pPr>
+      <w:r>
+        <w:t>Is the data display consistent? YES</w:t>
+      </w:r>
+    </w:p>
+    <w:p>
+      <w:pPr>
+        <w:pStyle w:val="NormalWeb"/>
+        <w:numPr>
+          <w:ilvl w:val="1"/>
+          <w:numId w:val="44"/>
+        </w:numPr>
+      </w:pPr>
+      <w:r>
+        <w:t xml:space="preserve">Does the display allow for efficient information assimilation? </w:t>
+      </w:r>
+      <w:r>
+        <w:t>NA</w:t>
+      </w:r>
+    </w:p>
+    <w:p>
+      <w:pPr>
+        <w:pStyle w:val="ListParagraph"/>
+      </w:pPr>
+      <w:r>
+        <w:t>Additional</w:t>
+      </w:r>
+      <w:r>
+        <w:t xml:space="preserve"> Comment</w:t>
+      </w:r>
+      <w:r>
+        <w:t xml:space="preserve">: </w:t>
+      </w:r>
+      <w:r>
+        <w:t>Adding more users is quite simple, but I was not able to add the name of the team member. I was also not able to change my name in the account setting (</w:t>
+      </w:r>
+      <w:r>
+        <w:t>maybe</w:t>
+      </w:r>
+      <w:r>
+        <w:t xml:space="preserve"> this </w:t>
+      </w:r>
+      <w:r>
+        <w:t xml:space="preserve">is </w:t>
+      </w:r>
+      <w:r>
+        <w:t>because this is a free version or something)</w:t>
+      </w:r>
+    </w:p>
+    <w:p/>
+    <w:p>
+      <w:pPr>
+        <w:pStyle w:val="Heading1"/>
+        <w:rPr>
+          <w:rStyle w:val="SubtleEmphasis"/>
+        </w:rPr>
+      </w:pPr>
+      <w:r>
+        <w:rPr>
+          <w:rStyle w:val="SubtleEmphasis"/>
+        </w:rPr>
+        <w:t>The experience when you are added to a project</w:t>
+      </w:r>
+    </w:p>
+    <w:p>
+      <w:pPr>
+        <w:pStyle w:val="NormalWeb"/>
+        <w:numPr>
+          <w:ilvl w:val="0"/>
+          <w:numId w:val="44"/>
+        </w:numPr>
+      </w:pPr>
+      <w:r>
+        <w:t>Interface navigation</w:t>
+      </w:r>
+    </w:p>
+    <w:p>
+      <w:pPr>
+        <w:pStyle w:val="NormalWeb"/>
+        <w:numPr>
+          <w:ilvl w:val="1"/>
+          <w:numId w:val="44"/>
+        </w:numPr>
+      </w:pPr>
+      <w:r>
+        <w:t>Are headings unique and descriptive? YES</w:t>
+      </w:r>
+    </w:p>
+    <w:p>
+      <w:pPr>
+        <w:pStyle w:val="NormalWeb"/>
+        <w:numPr>
+          <w:ilvl w:val="1"/>
+          <w:numId w:val="44"/>
+        </w:numPr>
+      </w:pPr>
+      <w:r>
+        <w:t>Are radio buttons used for the mutual exclusion? NA</w:t>
+      </w:r>
+    </w:p>
+    <w:p>
+      <w:pPr>
+        <w:pStyle w:val="NormalWeb"/>
+        <w:numPr>
+          <w:ilvl w:val="1"/>
+          <w:numId w:val="44"/>
+        </w:numPr>
+      </w:pPr>
+      <w:r>
+        <w:t>Are checkboxes used for opt-in/opt-out? NA</w:t>
+      </w:r>
+    </w:p>
+    <w:p>
+      <w:pPr>
+        <w:pStyle w:val="NormalWeb"/>
+        <w:numPr>
+          <w:ilvl w:val="0"/>
+          <w:numId w:val="44"/>
+        </w:numPr>
+      </w:pPr>
+      <w:r>
+        <w:t>Facilitating data entry</w:t>
+      </w:r>
+    </w:p>
+    <w:p>
+      <w:pPr>
+        <w:pStyle w:val="NormalWeb"/>
+        <w:numPr>
+          <w:ilvl w:val="1"/>
+          <w:numId w:val="44"/>
+        </w:numPr>
+      </w:pPr>
+      <w:r>
+        <w:t>Is user input minimal to accomplish tasks: YES</w:t>
+      </w:r>
+    </w:p>
+    <w:p>
+      <w:pPr>
+        <w:pStyle w:val="NormalWeb"/>
+        <w:numPr>
+          <w:ilvl w:val="0"/>
+          <w:numId w:val="44"/>
+        </w:numPr>
+      </w:pPr>
+      <w:r>
+        <w:t>Display organization</w:t>
+      </w:r>
+    </w:p>
+    <w:p>
+      <w:pPr>
+        <w:pStyle w:val="NormalWeb"/>
+        <w:numPr>
+          <w:ilvl w:val="1"/>
+          <w:numId w:val="44"/>
+        </w:numPr>
+      </w:pPr>
+      <w:r>
+        <w:t>Is the data display consistent? YES</w:t>
+      </w:r>
+    </w:p>
+    <w:p>
+      <w:pPr>
+        <w:pStyle w:val="NormalWeb"/>
+        <w:numPr>
+          <w:ilvl w:val="1"/>
+          <w:numId w:val="44"/>
+        </w:numPr>
+      </w:pPr>
+      <w:r>
+        <w:t>Does the display allow for efficient information assimilation? YES</w:t>
+      </w:r>
+    </w:p>
+    <w:p>
+      <w:pPr>
+        <w:pStyle w:val="NormalWeb"/>
+        <w:numPr>
+          <w:ilvl w:val="1"/>
+          <w:numId w:val="44"/>
+        </w:numPr>
+      </w:pPr>
+      <w:r>
+        <w:t>Does the display lower memory load? YES</w:t>
+      </w:r>
+    </w:p>
+    <w:p>
+      <w:pPr>
+        <w:pStyle w:val="ListParagraph"/>
+        <w:rPr>
+          <w:rFonts w:ascii="Book Antiqua" w:hAnsi="Book Antiqua"/>
+          <w:lang w:eastAsia="ko-KR"/>
+        </w:rPr>
+      </w:pPr>
+      <w:r>
+        <w:t xml:space="preserve">Additional Comment: </w:t>
+      </w:r>
+      <w:r>
+        <w:rPr>
+          <w:rFonts w:ascii="Book Antiqua" w:hAnsi="Book Antiqua"/>
+          <w:lang w:eastAsia="ko-KR"/>
+        </w:rPr>
+        <w:t xml:space="preserve">I would love to have more edit features (to change fonts) styles and pictures. I understand the focus is to write and develop the content. However, </w:t>
+      </w:r>
+      <w:r>
+        <w:rPr>
+          <w:rFonts w:ascii="Book Antiqua" w:hAnsi="Book Antiqua"/>
+          <w:lang w:eastAsia="ko-KR"/>
+        </w:rPr>
+        <w:t xml:space="preserve">the app should have more </w:t>
+      </w:r>
+      <w:r>
+        <w:rPr>
+          <w:rFonts w:ascii="Book Antiqua" w:hAnsi="Book Antiqua"/>
+          <w:lang w:eastAsia="ko-KR"/>
+        </w:rPr>
+        <w:t>features to adjust the content</w:t>
+      </w:r>
+      <w:r>
+        <w:rPr>
+          <w:rFonts w:ascii="Book Antiqua" w:hAnsi="Book Antiqua"/>
+          <w:lang w:eastAsia="ko-KR"/>
+        </w:rPr>
+        <w:t xml:space="preserve"> before publishing the paper</w:t>
+      </w:r>
+      <w:r>
+        <w:rPr>
+          <w:rFonts w:ascii="Book Antiqua" w:hAnsi="Book Antiqua"/>
+          <w:lang w:eastAsia="ko-KR"/>
+        </w:rPr>
+        <w:t>.</w:t>
+      </w:r>
+    </w:p>
+    <w:p>
+      <w:pPr>
+        <w:pStyle w:val="ListParagraph"/>
+        <w:rPr>
+          <w:rFonts w:ascii="Book Antiqua" w:hAnsi="Book Antiqua"/>
+          <w:lang w:eastAsia="ko-KR"/>
+        </w:rPr>
+      </w:pPr>
+    </w:p>
+    <w:p>
+      <w:pPr>
+        <w:pStyle w:val="Heading1"/>
+        <w:rPr>
+          <w:rStyle w:val="SubtleEmphasis"/>
+        </w:rPr>
+      </w:pPr>
+      <w:r>
+        <w:rPr>
+          <w:rStyle w:val="SubtleEmphasis"/>
+        </w:rPr>
+        <w:t xml:space="preserve">Adding reference materials </w:t>
+      </w:r>
+    </w:p>
+    <w:p>
+      <w:pPr>
+        <w:pStyle w:val="ListParagraph"/>
+        <w:rPr>
+          <w:rFonts w:ascii="Book Antiqua" w:hAnsi="Book Antiqua"/>
+          <w:lang w:eastAsia="ko-KR"/>
+        </w:rPr>
+      </w:pPr>
+      <w:r>
+        <w:t>Adding References is easy</w:t>
+      </w:r>
+      <w:r>
+        <w:rPr>
+          <w:rFonts w:ascii="Book Antiqua" w:hAnsi="Book Antiqua"/>
+          <w:lang w:eastAsia="ko-KR"/>
+        </w:rPr>
+        <w:t>.</w:t>
+      </w:r>
+      <w:r>
+        <w:rPr>
+          <w:rFonts w:ascii="Book Antiqua" w:hAnsi="Book Antiqua"/>
+          <w:lang w:eastAsia="ko-KR"/>
+        </w:rPr>
+        <w:t xml:space="preserve"> All I need to do is copy and paste the link into the current workspace and Slice will generate a hyperlink for me.</w:t>
+      </w:r>
+    </w:p>
+    <w:p>
+      <w:pPr>
+        <w:pStyle w:val="Heading1"/>
+        <w:rPr>
+          <w:rStyle w:val="SubtleEmphasis"/>
+        </w:rPr>
+      </w:pPr>
+      <w:r>
+        <w:rPr>
+          <w:rStyle w:val="SubtleEmphasis"/>
         </w:rPr>
         <w:t>Exporting documents / Reports</w:t>
       </w:r>
@@ -1466,6 +3486,86 @@
     </w:p>
     <w:p>
       <w:pPr>
+        <w:pStyle w:val="ListParagraph"/>
+        <w:rPr>
+          <w:rFonts w:ascii="Book Antiqua" w:hAnsi="Book Antiqua"/>
+          <w:lang w:eastAsia="ko-KR"/>
+        </w:rPr>
+      </w:pPr>
+      <w:r>
+        <w:t xml:space="preserve">Exporting </w:t>
+      </w:r>
+      <w:r>
+        <w:t>documents</w:t>
+      </w:r>
+      <w:r>
+        <w:t xml:space="preserve"> and </w:t>
+      </w:r>
+      <w:r>
+        <w:t>reports</w:t>
+      </w:r>
+      <w:r>
+        <w:t xml:space="preserve"> is quite simple and clear</w:t>
+      </w:r>
+      <w:r>
+        <w:rPr>
+          <w:rFonts w:ascii="Book Antiqua" w:hAnsi="Book Antiqua"/>
+          <w:lang w:eastAsia="ko-KR"/>
+        </w:rPr>
+        <w:t>.</w:t>
+      </w:r>
+      <w:r>
+        <w:rPr>
+          <w:rFonts w:ascii="Book Antiqua" w:hAnsi="Book Antiqua"/>
+          <w:lang w:eastAsia="ko-KR"/>
+        </w:rPr>
+        <w:t xml:space="preserve"> The export button does export the project and </w:t>
+      </w:r>
+      <w:r>
+        <w:rPr>
+          <w:rFonts w:ascii="Book Antiqua" w:hAnsi="Book Antiqua"/>
+          <w:lang w:eastAsia="ko-KR"/>
+        </w:rPr>
+        <w:t>creates</w:t>
+      </w:r>
+      <w:r>
+        <w:rPr>
+          <w:rFonts w:ascii="Book Antiqua" w:hAnsi="Book Antiqua"/>
+          <w:lang w:eastAsia="ko-KR"/>
+        </w:rPr>
+        <w:t xml:space="preserve"> a link to the PDF version (also send to the user’s email). </w:t>
+      </w:r>
+      <w:r>
+        <w:rPr>
+          <w:rFonts w:ascii="Book Antiqua" w:hAnsi="Book Antiqua"/>
+          <w:lang w:eastAsia="ko-KR"/>
+        </w:rPr>
+        <w:t>One problem is</w:t>
+      </w:r>
+      <w:r>
+        <w:rPr>
+          <w:rFonts w:ascii="Book Antiqua" w:hAnsi="Book Antiqua"/>
+          <w:lang w:eastAsia="ko-KR"/>
+        </w:rPr>
+        <w:t xml:space="preserve"> that the PDF version will not update itself when the user changes </w:t>
+      </w:r>
+      <w:r>
+        <w:rPr>
+          <w:rFonts w:ascii="Book Antiqua" w:hAnsi="Book Antiqua"/>
+          <w:lang w:eastAsia="ko-KR"/>
+        </w:rPr>
+        <w:t>anything (when hit see lastest PDF version)</w:t>
+      </w:r>
+      <w:r>
+        <w:rPr>
+          <w:rFonts w:ascii="Book Antiqua" w:hAnsi="Book Antiqua"/>
+          <w:lang w:eastAsia="ko-KR"/>
+        </w:rPr>
+        <w:t xml:space="preserve">   </w:t>
+      </w:r>
+    </w:p>
+    <w:p>
+      <w:pPr>
         <w:rPr>
           <w:rFonts w:ascii="Book Antiqua" w:hAnsi="Book Antiqua"/>
           <w:lang w:eastAsia="ko-KR"/>
@@ -1512,7 +3612,7 @@
           <w:bCs/>
           <w:lang w:eastAsia="ko-KR"/>
         </w:rPr>
-        <w:t xml:space="preserve">Create two different Persona’s for the </w:t>
+        <w:t xml:space="preserve">Create two different </w:t>
       </w:r>
       <w:r>
         <w:rPr>
@@ -1521,6 +3621,24 @@
           <w:bCs/>
           <w:lang w:eastAsia="ko-KR"/>
         </w:rPr>
+        <w:t>Personas</w:t>
+      </w:r>
+      <w:r>
+        <w:rPr>
+          <w:rFonts w:ascii="Book Antiqua" w:hAnsi="Book Antiqua"/>
+          <w:b/>
+          <w:bCs/>
+          <w:lang w:eastAsia="ko-KR"/>
+        </w:rPr>
+        <w:t xml:space="preserve"> for the </w:t>
+      </w:r>
+      <w:r>
+        <w:rPr>
+          <w:rFonts w:ascii="Book Antiqua" w:hAnsi="Book Antiqua"/>
+          <w:b/>
+          <w:bCs/>
+          <w:lang w:eastAsia="ko-KR"/>
+        </w:rPr>
         <w:t xml:space="preserve">product </w:t>
       </w:r>
       <w:r>
@@ -1546,15 +3664,13 @@
         </w:rPr>
         <w:t xml:space="preserve">agency on the age, gender, education level, income, etc. However, the two types of </w:t>
       </w:r>
-      <w:proofErr w:type="gramStart"/>
-      <w:r>
-        <w:rPr>
-          <w:rFonts w:ascii="Book Antiqua" w:hAnsi="Book Antiqua"/>
-          <w:lang w:eastAsia="ko-KR"/>
-        </w:rPr>
-        <w:t>persona’s</w:t>
-      </w:r>
-      <w:proofErr w:type="gramEnd"/>
+      <w:r>
+        <w:rPr>
+          <w:rFonts w:ascii="Book Antiqua" w:hAnsi="Book Antiqua"/>
+          <w:lang w:eastAsia="ko-KR"/>
+        </w:rPr>
+        <w:t>persona</w:t>
+      </w:r>
       <w:r>
         <w:rPr>
           <w:rFonts w:ascii="Book Antiqua" w:hAnsi="Book Antiqua"/>
@@ -1580,6 +3696,7 @@
           <w:rFonts w:ascii="Book Antiqua" w:hAnsi="Book Antiqua"/>
           <w:lang w:eastAsia="ko-KR"/>
         </w:rPr>
+        <w:lastRenderedPageBreak/>
         <w:t xml:space="preserve">A </w:t>
       </w:r>
       <w:r>
@@ -1723,14 +3840,35 @@
           <w:rFonts w:ascii="Book Antiqua" w:hAnsi="Book Antiqua"/>
           <w:lang w:eastAsia="ko-KR"/>
         </w:rPr>
-        <w:t xml:space="preserve"> Including user signup, the sign in process, using the Slice tool</w:t>
-      </w:r>
-      <w:r>
-        <w:rPr>
-          <w:rFonts w:ascii="Book Antiqua" w:hAnsi="Book Antiqua"/>
-          <w:lang w:eastAsia="ko-KR"/>
-        </w:rPr>
-        <w:t>, and sharing projects</w:t>
+        <w:t xml:space="preserve"> Including user signup, the </w:t>
+      </w:r>
+      <w:r>
+        <w:rPr>
+          <w:rFonts w:ascii="Book Antiqua" w:hAnsi="Book Antiqua"/>
+          <w:lang w:eastAsia="ko-KR"/>
+        </w:rPr>
+        <w:t>sign-in</w:t>
+      </w:r>
+      <w:r>
+        <w:rPr>
+          <w:rFonts w:ascii="Book Antiqua" w:hAnsi="Book Antiqua"/>
+          <w:lang w:eastAsia="ko-KR"/>
+        </w:rPr>
+        <w:t xml:space="preserve"> process, using the Slice tool</w:t>
+      </w:r>
+      <w:r>
+        <w:rPr>
+          <w:rFonts w:ascii="Book Antiqua" w:hAnsi="Book Antiqua"/>
+          <w:lang w:eastAsia="ko-KR"/>
+        </w:rPr>
+        <w:t>,</w:t>
+      </w:r>
+      <w:r>
+        <w:rPr>
+          <w:rFonts w:ascii="Book Antiqua" w:hAnsi="Book Antiqua"/>
+          <w:lang w:eastAsia="ko-KR"/>
+        </w:rPr>
+        <w:t xml:space="preserve"> and sharing projects</w:t>
       </w:r>
       <w:r>
         <w:rPr>
@@ -1770,7 +3908,7 @@
           <w:lang w:eastAsia="ko-KR"/>
         </w:rPr>
       </w:pPr>
-      <w:hyperlink r:id="rId8" w:history="1">
+      <w:hyperlink r:id="rId13" w:history="1">
         <w:r>
           <w:rPr>
             <w:rStyle w:val="Hyperlink"/>
@@ -1796,7 +3934,7 @@
           <w:lang w:eastAsia="ko-KR"/>
         </w:rPr>
       </w:pPr>
-      <w:hyperlink r:id="rId9" w:history="1">
+      <w:hyperlink r:id="rId14" w:history="1">
         <w:r>
           <w:rPr>
             <w:rStyle w:val="Hyperlink"/>
@@ -1941,7 +4079,7 @@
 </file>
 
 <file path=word/endnotes.xml><?xml version="1.0" encoding="utf-8"?>
-<w:endnotes xmlns:wpc="http://schemas.microsoft.com/office/word/2010/wordprocessingCanvas" xmlns:cx="http://schemas.microsoft.com/office/drawing/2014/chartex" xmlns:cx1="http://schemas.microsoft.com/office/drawing/2015/9/8/chartex" xmlns:cx2="http://schemas.microsoft.com/office/drawing/2015/10/21/chartex" xmlns:cx3="http://schemas.microsoft.com/office/drawing/2016/5/9/chartex" xmlns:cx4="http://schemas.microsoft.com/office/drawing/2016/5/10/chartex" xmlns:cx5="http://schemas.microsoft.com/office/drawing/2016/5/11/chartex" xmlns:cx6="http://schemas.microsoft.com/office/drawing/2016/5/12/chartex" xmlns:cx7="http://schemas.microsoft.com/office/drawing/2016/5/13/chartex" xmlns:cx8="http://schemas.microsoft.com/office/drawing/2016/5/14/chartex" xmlns:mc="http://schemas.openxmlformats.org/markup-compatibility/2006" xmlns:aink="http://schemas.microsoft.com/office/drawing/2016/ink" xmlns:am3d="http://schemas.microsoft.com/office/drawing/2017/model3d" xmlns:o="urn:schemas-microsoft-com:office:office" xmlns:oel="http://schemas.microsoft.com/office/2019/extlst" xmlns:r="http://schemas.openxmlformats.org/officeDocument/2006/relationships" xmlns:m="http://schemas.openxmlformats.org/officeDocument/2006/math" xmlns:v="urn:schemas-microsoft-com:vml" xmlns:wp14="http://schemas.microsoft.com/office/word/2010/wordprocessingDrawing" xmlns:wp="http://schemas.openxmlformats.org/drawingml/2006/wordprocessingDrawing" xmlns:w10="urn:schemas-microsoft-com:office:word" xmlns:w="http://schemas.openxmlformats.org/wordprocessingml/2006/main" xmlns:w14="http://schemas.microsoft.com/office/word/2010/wordml" xmlns:w15="http://schemas.microsoft.com/office/word/2012/wordml" xmlns:w16cex="http://schemas.microsoft.com/office/word/2018/wordml/cex" xmlns:w16cid="http://schemas.microsoft.com/office/word/2016/wordml/cid" xmlns:w16="http://schemas.microsoft.com/office/word/2018/wordml" xmlns:w16sdtdh="http://schemas.microsoft.com/office/word/2020/wordml/sdtdatahash" xmlns:w16se="http://schemas.microsoft.com/office/word/2015/wordml/symex" xmlns:wpg="http://schemas.microsoft.com/office/word/2010/wordprocessingGroup" xmlns:wpi="http://schemas.microsoft.com/office/word/2010/wordprocessingInk" xmlns:wne="http://schemas.microsoft.com/office/word/2006/wordml" xmlns:wps="http://schemas.microsoft.com/office/word/2010/wordprocessingShape" mc:Ignorable="w14 w15 w16se w16cid w16 w16cex w16sdtdh wp14">
+<w:endnotes xmlns:wpc="http://schemas.microsoft.com/office/word/2010/wordprocessingCanvas" xmlns:cx="http://schemas.microsoft.com/office/drawing/2014/chartex" xmlns:cx1="http://schemas.microsoft.com/office/drawing/2015/9/8/chartex" xmlns:cx2="http://schemas.microsoft.com/office/drawing/2015/10/21/chartex" xmlns:cx3="http://schemas.microsoft.com/office/drawing/2016/5/9/chartex" xmlns:cx4="http://schemas.microsoft.com/office/drawing/2016/5/10/chartex" xmlns:cx5="http://schemas.microsoft.com/office/drawing/2016/5/11/chartex" xmlns:cx6="http://schemas.microsoft.com/office/drawing/2016/5/12/chartex" xmlns:cx7="http://schemas.microsoft.com/office/drawing/2016/5/13/chartex" xmlns:cx8="http://schemas.microsoft.com/office/drawing/2016/5/14/chartex" xmlns:mc="http://schemas.openxmlformats.org/markup-compatibility/2006" xmlns:aink="http://schemas.microsoft.com/office/drawing/2016/ink" xmlns:am3d="http://schemas.microsoft.com/office/drawing/2017/model3d" xmlns:o="urn:schemas-microsoft-com:office:office" xmlns:r="http://schemas.openxmlformats.org/officeDocument/2006/relationships" xmlns:m="http://schemas.openxmlformats.org/officeDocument/2006/math" xmlns:v="urn:schemas-microsoft-com:vml" xmlns:wp14="http://schemas.microsoft.com/office/word/2010/wordprocessingDrawing" xmlns:wp="http://schemas.openxmlformats.org/drawingml/2006/wordprocessingDrawing" xmlns:w10="urn:schemas-microsoft-com:office:word" xmlns:w="http://schemas.openxmlformats.org/wordprocessingml/2006/main" xmlns:w14="http://schemas.microsoft.com/office/word/2010/wordml" xmlns:w15="http://schemas.microsoft.com/office/word/2012/wordml" xmlns:w16cex="http://schemas.microsoft.com/office/word/2018/wordml/cex" xmlns:w16cid="http://schemas.microsoft.com/office/word/2016/wordml/cid" xmlns:w16="http://schemas.microsoft.com/office/word/2018/wordml" xmlns:w16sdtdh="http://schemas.microsoft.com/office/word/2020/wordml/sdtdatahash" xmlns:w16se="http://schemas.microsoft.com/office/word/2015/wordml/symex" xmlns:wpg="http://schemas.microsoft.com/office/word/2010/wordprocessingGroup" xmlns:wpi="http://schemas.microsoft.com/office/word/2010/wordprocessingInk" xmlns:wne="http://schemas.microsoft.com/office/word/2006/wordml" xmlns:wps="http://schemas.microsoft.com/office/word/2010/wordprocessingShape" mc:Ignorable="w14 w15 w16se w16cid w16 w16cex w16sdtdh wp14">
   <w:endnote w:type="separator" w:id="-1">
     <w:p>
       <w:r>
@@ -1960,7 +4098,7 @@
 </file>
 
 <file path=word/footnotes.xml><?xml version="1.0" encoding="utf-8"?>
-<w:footnotes xmlns:wpc="http://schemas.microsoft.com/office/word/2010/wordprocessingCanvas" xmlns:cx="http://schemas.microsoft.com/office/drawing/2014/chartex" xmlns:cx1="http://schemas.microsoft.com/office/drawing/2015/9/8/chartex" xmlns:cx2="http://schemas.microsoft.com/office/drawing/2015/10/21/chartex" xmlns:cx3="http://schemas.microsoft.com/office/drawing/2016/5/9/chartex" xmlns:cx4="http://schemas.microsoft.com/office/drawing/2016/5/10/chartex" xmlns:cx5="http://schemas.microsoft.com/office/drawing/2016/5/11/chartex" xmlns:cx6="http://schemas.microsoft.com/office/drawing/2016/5/12/chartex" xmlns:cx7="http://schemas.microsoft.com/office/drawing/2016/5/13/chartex" xmlns:cx8="http://schemas.microsoft.com/office/drawing/2016/5/14/chartex" xmlns:mc="http://schemas.openxmlformats.org/markup-compatibility/2006" xmlns:aink="http://schemas.microsoft.com/office/drawing/2016/ink" xmlns:am3d="http://schemas.microsoft.com/office/drawing/2017/model3d" xmlns:o="urn:schemas-microsoft-com:office:office" xmlns:oel="http://schemas.microsoft.com/office/2019/extlst" xmlns:r="http://schemas.openxmlformats.org/officeDocument/2006/relationships" xmlns:m="http://schemas.openxmlformats.org/officeDocument/2006/math" xmlns:v="urn:schemas-microsoft-com:vml" xmlns:wp14="http://schemas.microsoft.com/office/word/2010/wordprocessingDrawing" xmlns:wp="http://schemas.openxmlformats.org/drawingml/2006/wordprocessingDrawing" xmlns:w10="urn:schemas-microsoft-com:office:word" xmlns:w="http://schemas.openxmlformats.org/wordprocessingml/2006/main" xmlns:w14="http://schemas.microsoft.com/office/word/2010/wordml" xmlns:w15="http://schemas.microsoft.com/office/word/2012/wordml" xmlns:w16cex="http://schemas.microsoft.com/office/word/2018/wordml/cex" xmlns:w16cid="http://schemas.microsoft.com/office/word/2016/wordml/cid" xmlns:w16="http://schemas.microsoft.com/office/word/2018/wordml" xmlns:w16sdtdh="http://schemas.microsoft.com/office/word/2020/wordml/sdtdatahash" xmlns:w16se="http://schemas.microsoft.com/office/word/2015/wordml/symex" xmlns:wpg="http://schemas.microsoft.com/office/word/2010/wordprocessingGroup" xmlns:wpi="http://schemas.microsoft.com/office/word/2010/wordprocessingInk" xmlns:wne="http://schemas.microsoft.com/office/word/2006/wordml" xmlns:wps="http://schemas.microsoft.com/office/word/2010/wordprocessingShape" mc:Ignorable="w14 w15 w16se w16cid w16 w16cex w16sdtdh wp14">
+<w:footnotes xmlns:wpc="http://schemas.microsoft.com/office/word/2010/wordprocessingCanvas" xmlns:cx="http://schemas.microsoft.com/office/drawing/2014/chartex" xmlns:cx1="http://schemas.microsoft.com/office/drawing/2015/9/8/chartex" xmlns:cx2="http://schemas.microsoft.com/office/drawing/2015/10/21/chartex" xmlns:cx3="http://schemas.microsoft.com/office/drawing/2016/5/9/chartex" xmlns:cx4="http://schemas.microsoft.com/office/drawing/2016/5/10/chartex" xmlns:cx5="http://schemas.microsoft.com/office/drawing/2016/5/11/chartex" xmlns:cx6="http://schemas.microsoft.com/office/drawing/2016/5/12/chartex" xmlns:cx7="http://schemas.microsoft.com/office/drawing/2016/5/13/chartex" xmlns:cx8="http://schemas.microsoft.com/office/drawing/2016/5/14/chartex" xmlns:mc="http://schemas.openxmlformats.org/markup-compatibility/2006" xmlns:aink="http://schemas.microsoft.com/office/drawing/2016/ink" xmlns:am3d="http://schemas.microsoft.com/office/drawing/2017/model3d" xmlns:o="urn:schemas-microsoft-com:office:office" xmlns:r="http://schemas.openxmlformats.org/officeDocument/2006/relationships" xmlns:m="http://schemas.openxmlformats.org/officeDocument/2006/math" xmlns:v="urn:schemas-microsoft-com:vml" xmlns:wp14="http://schemas.microsoft.com/office/word/2010/wordprocessingDrawing" xmlns:wp="http://schemas.openxmlformats.org/drawingml/2006/wordprocessingDrawing" xmlns:w10="urn:schemas-microsoft-com:office:word" xmlns:w="http://schemas.openxmlformats.org/wordprocessingml/2006/main" xmlns:w14="http://schemas.microsoft.com/office/word/2010/wordml" xmlns:w15="http://schemas.microsoft.com/office/word/2012/wordml" xmlns:w16cex="http://schemas.microsoft.com/office/word/2018/wordml/cex" xmlns:w16cid="http://schemas.microsoft.com/office/word/2016/wordml/cid" xmlns:w16="http://schemas.microsoft.com/office/word/2018/wordml" xmlns:w16sdtdh="http://schemas.microsoft.com/office/word/2020/wordml/sdtdatahash" xmlns:w16se="http://schemas.microsoft.com/office/word/2015/wordml/symex" xmlns:wpg="http://schemas.microsoft.com/office/word/2010/wordprocessingGroup" xmlns:wpi="http://schemas.microsoft.com/office/word/2010/wordprocessingInk" xmlns:wne="http://schemas.microsoft.com/office/word/2006/wordml" xmlns:wps="http://schemas.microsoft.com/office/word/2010/wordprocessingShape" mc:Ignorable="w14 w15 w16se w16cid w16 w16cex w16sdtdh wp14">
   <w:footnote w:type="separator" w:id="-1">
     <w:p>
       <w:r>
@@ -1979,7 +4117,7 @@
 </file>
 
 <file path=word/header1.xml><?xml version="1.0" encoding="utf-8"?>
-<w:hdr xmlns:wpc="http://schemas.microsoft.com/office/word/2010/wordprocessingCanvas" xmlns:cx="http://schemas.microsoft.com/office/drawing/2014/chartex" xmlns:cx1="http://schemas.microsoft.com/office/drawing/2015/9/8/chartex" xmlns:cx2="http://schemas.microsoft.com/office/drawing/2015/10/21/chartex" xmlns:cx3="http://schemas.microsoft.com/office/drawing/2016/5/9/chartex" xmlns:cx4="http://schemas.microsoft.com/office/drawing/2016/5/10/chartex" xmlns:cx5="http://schemas.microsoft.com/office/drawing/2016/5/11/chartex" xmlns:cx6="http://schemas.microsoft.com/office/drawing/2016/5/12/chartex" xmlns:cx7="http://schemas.microsoft.com/office/drawing/2016/5/13/chartex" xmlns:cx8="http://schemas.microsoft.com/office/drawing/2016/5/14/chartex" xmlns:mc="http://schemas.openxmlformats.org/markup-compatibility/2006" xmlns:aink="http://schemas.microsoft.com/office/drawing/2016/ink" xmlns:am3d="http://schemas.microsoft.com/office/drawing/2017/model3d" xmlns:o="urn:schemas-microsoft-com:office:office" xmlns:oel="http://schemas.microsoft.com/office/2019/extlst" xmlns:r="http://schemas.openxmlformats.org/officeDocument/2006/relationships" xmlns:m="http://schemas.openxmlformats.org/officeDocument/2006/math" xmlns:v="urn:schemas-microsoft-com:vml" xmlns:wp14="http://schemas.microsoft.com/office/word/2010/wordprocessingDrawing" xmlns:wp="http://schemas.openxmlformats.org/drawingml/2006/wordprocessingDrawing" xmlns:w10="urn:schemas-microsoft-com:office:word" xmlns:w="http://schemas.openxmlformats.org/wordprocessingml/2006/main" xmlns:w14="http://schemas.microsoft.com/office/word/2010/wordml" xmlns:w15="http://schemas.microsoft.com/office/word/2012/wordml" xmlns:w16cex="http://schemas.microsoft.com/office/word/2018/wordml/cex" xmlns:w16cid="http://schemas.microsoft.com/office/word/2016/wordml/cid" xmlns:w16="http://schemas.microsoft.com/office/word/2018/wordml" xmlns:w16sdtdh="http://schemas.microsoft.com/office/word/2020/wordml/sdtdatahash" xmlns:w16se="http://schemas.microsoft.com/office/word/2015/wordml/symex" xmlns:wpg="http://schemas.microsoft.com/office/word/2010/wordprocessingGroup" xmlns:wpi="http://schemas.microsoft.com/office/word/2010/wordprocessingInk" xmlns:wne="http://schemas.microsoft.com/office/word/2006/wordml" xmlns:wps="http://schemas.microsoft.com/office/word/2010/wordprocessingShape" mc:Ignorable="w14 w15 w16se w16cid w16 w16cex w16sdtdh wp14">
+<w:hdr xmlns:wpc="http://schemas.microsoft.com/office/word/2010/wordprocessingCanvas" xmlns:cx="http://schemas.microsoft.com/office/drawing/2014/chartex" xmlns:cx1="http://schemas.microsoft.com/office/drawing/2015/9/8/chartex" xmlns:cx2="http://schemas.microsoft.com/office/drawing/2015/10/21/chartex" xmlns:cx3="http://schemas.microsoft.com/office/drawing/2016/5/9/chartex" xmlns:cx4="http://schemas.microsoft.com/office/drawing/2016/5/10/chartex" xmlns:cx5="http://schemas.microsoft.com/office/drawing/2016/5/11/chartex" xmlns:cx6="http://schemas.microsoft.com/office/drawing/2016/5/12/chartex" xmlns:cx7="http://schemas.microsoft.com/office/drawing/2016/5/13/chartex" xmlns:cx8="http://schemas.microsoft.com/office/drawing/2016/5/14/chartex" xmlns:mc="http://schemas.openxmlformats.org/markup-compatibility/2006" xmlns:aink="http://schemas.microsoft.com/office/drawing/2016/ink" xmlns:am3d="http://schemas.microsoft.com/office/drawing/2017/model3d" xmlns:o="urn:schemas-microsoft-com:office:office" xmlns:r="http://schemas.openxmlformats.org/officeDocument/2006/relationships" xmlns:m="http://schemas.openxmlformats.org/officeDocument/2006/math" xmlns:v="urn:schemas-microsoft-com:vml" xmlns:wp14="http://schemas.microsoft.com/office/word/2010/wordprocessingDrawing" xmlns:wp="http://schemas.openxmlformats.org/drawingml/2006/wordprocessingDrawing" xmlns:w10="urn:schemas-microsoft-com:office:word" xmlns:w="http://schemas.openxmlformats.org/wordprocessingml/2006/main" xmlns:w14="http://schemas.microsoft.com/office/word/2010/wordml" xmlns:w15="http://schemas.microsoft.com/office/word/2012/wordml" xmlns:w16cex="http://schemas.microsoft.com/office/word/2018/wordml/cex" xmlns:w16cid="http://schemas.microsoft.com/office/word/2016/wordml/cid" xmlns:w16="http://schemas.microsoft.com/office/word/2018/wordml" xmlns:w16sdtdh="http://schemas.microsoft.com/office/word/2020/wordml/sdtdatahash" xmlns:w16se="http://schemas.microsoft.com/office/word/2015/wordml/symex" xmlns:wpg="http://schemas.microsoft.com/office/word/2010/wordprocessingGroup" xmlns:wpi="http://schemas.microsoft.com/office/word/2010/wordprocessingInk" xmlns:wne="http://schemas.microsoft.com/office/word/2006/wordml" xmlns:wps="http://schemas.microsoft.com/office/word/2010/wordprocessingShape" mc:Ignorable="w14 w15 w16se w16cid w16 w16cex w16sdtdh wp14">
   <w:p>
     <w:pPr>
       <w:pStyle w:val="Header"/>
@@ -2045,7 +4183,7 @@
 </file>
 
 <file path=word/numbering.xml><?xml version="1.0" encoding="utf-8"?>
-<w:numbering xmlns:wpc="http://schemas.microsoft.com/office/word/2010/wordprocessingCanvas" xmlns:cx="http://schemas.microsoft.com/office/drawing/2014/chartex" xmlns:cx1="http://schemas.microsoft.com/office/drawing/2015/9/8/chartex" xmlns:cx2="http://schemas.microsoft.com/office/drawing/2015/10/21/chartex" xmlns:cx3="http://schemas.microsoft.com/office/drawing/2016/5/9/chartex" xmlns:cx4="http://schemas.microsoft.com/office/drawing/2016/5/10/chartex" xmlns:cx5="http://schemas.microsoft.com/office/drawing/2016/5/11/chartex" xmlns:cx6="http://schemas.microsoft.com/office/drawing/2016/5/12/chartex" xmlns:cx7="http://schemas.microsoft.com/office/drawing/2016/5/13/chartex" xmlns:cx8="http://schemas.microsoft.com/office/drawing/2016/5/14/chartex" xmlns:mc="http://schemas.openxmlformats.org/markup-compatibility/2006" xmlns:aink="http://schemas.microsoft.com/office/drawing/2016/ink" xmlns:am3d="http://schemas.microsoft.com/office/drawing/2017/model3d" xmlns:o="urn:schemas-microsoft-com:office:office" xmlns:oel="http://schemas.microsoft.com/office/2019/extlst" xmlns:r="http://schemas.openxmlformats.org/officeDocument/2006/relationships" xmlns:m="http://schemas.openxmlformats.org/officeDocument/2006/math" xmlns:v="urn:schemas-microsoft-com:vml" xmlns:wp14="http://schemas.microsoft.com/office/word/2010/wordprocessingDrawing" xmlns:wp="http://schemas.openxmlformats.org/drawingml/2006/wordprocessingDrawing" xmlns:w10="urn:schemas-microsoft-com:office:word" xmlns:w="http://schemas.openxmlformats.org/wordprocessingml/2006/main" xmlns:w14="http://schemas.microsoft.com/office/word/2010/wordml" xmlns:w15="http://schemas.microsoft.com/office/word/2012/wordml" xmlns:w16cex="http://schemas.microsoft.com/office/word/2018/wordml/cex" xmlns:w16cid="http://schemas.microsoft.com/office/word/2016/wordml/cid" xmlns:w16="http://schemas.microsoft.com/office/word/2018/wordml" xmlns:w16sdtdh="http://schemas.microsoft.com/office/word/2020/wordml/sdtdatahash" xmlns:w16se="http://schemas.microsoft.com/office/word/2015/wordml/symex" xmlns:wpg="http://schemas.microsoft.com/office/word/2010/wordprocessingGroup" xmlns:wpi="http://schemas.microsoft.com/office/word/2010/wordprocessingInk" xmlns:wne="http://schemas.microsoft.com/office/word/2006/wordml" xmlns:wps="http://schemas.microsoft.com/office/word/2010/wordprocessingShape" mc:Ignorable="w14 w15 w16se w16cid w16 w16cex w16sdtdh wp14">
+<w:numbering xmlns:wpc="http://schemas.microsoft.com/office/word/2010/wordprocessingCanvas" xmlns:cx="http://schemas.microsoft.com/office/drawing/2014/chartex" xmlns:cx1="http://schemas.microsoft.com/office/drawing/2015/9/8/chartex" xmlns:cx2="http://schemas.microsoft.com/office/drawing/2015/10/21/chartex" xmlns:cx3="http://schemas.microsoft.com/office/drawing/2016/5/9/chartex" xmlns:cx4="http://schemas.microsoft.com/office/drawing/2016/5/10/chartex" xmlns:cx5="http://schemas.microsoft.com/office/drawing/2016/5/11/chartex" xmlns:cx6="http://schemas.microsoft.com/office/drawing/2016/5/12/chartex" xmlns:cx7="http://schemas.microsoft.com/office/drawing/2016/5/13/chartex" xmlns:cx8="http://schemas.microsoft.com/office/drawing/2016/5/14/chartex" xmlns:mc="http://schemas.openxmlformats.org/markup-compatibility/2006" xmlns:aink="http://schemas.microsoft.com/office/drawing/2016/ink" xmlns:am3d="http://schemas.microsoft.com/office/drawing/2017/model3d" xmlns:o="urn:schemas-microsoft-com:office:office" xmlns:r="http://schemas.openxmlformats.org/officeDocument/2006/relationships" xmlns:m="http://schemas.openxmlformats.org/officeDocument/2006/math" xmlns:v="urn:schemas-microsoft-com:vml" xmlns:wp14="http://schemas.microsoft.com/office/word/2010/wordprocessingDrawing" xmlns:wp="http://schemas.openxmlformats.org/drawingml/2006/wordprocessingDrawing" xmlns:w10="urn:schemas-microsoft-com:office:word" xmlns:w="http://schemas.openxmlformats.org/wordprocessingml/2006/main" xmlns:w14="http://schemas.microsoft.com/office/word/2010/wordml" xmlns:w15="http://schemas.microsoft.com/office/word/2012/wordml" xmlns:w16cex="http://schemas.microsoft.com/office/word/2018/wordml/cex" xmlns:w16cid="http://schemas.microsoft.com/office/word/2016/wordml/cid" xmlns:w16="http://schemas.microsoft.com/office/word/2018/wordml" xmlns:w16sdtdh="http://schemas.microsoft.com/office/word/2020/wordml/sdtdatahash" xmlns:w16se="http://schemas.microsoft.com/office/word/2015/wordml/symex" xmlns:wpg="http://schemas.microsoft.com/office/word/2010/wordprocessingGroup" xmlns:wpi="http://schemas.microsoft.com/office/word/2010/wordprocessingInk" xmlns:wne="http://schemas.microsoft.com/office/word/2006/wordml" xmlns:wps="http://schemas.microsoft.com/office/word/2010/wordprocessingShape" mc:Ignorable="w14 w15 w16se w16cid w16 w16cex w16sdtdh wp14">
   <w:abstractNum w:abstractNumId="0" w15:restartNumberingAfterBreak="0">
     <w:nsid w:val="020948A1"/>
     <w:multiLevelType w:val="hybridMultilevel"/>
@@ -3370,6 +5508,147 @@
     </w:lvl>
   </w:abstractNum>
   <w:abstractNum w:abstractNumId="12" w15:restartNumberingAfterBreak="0">
+    <w:nsid w:val="21B30272"/>
+    <w:multiLevelType w:val="multilevel"/>
+    <w:tmpl w:val="DA0CA520"/>
+    <w:lvl w:ilvl="0">
+      <w:start w:val="1"/>
+      <w:numFmt w:val="bullet"/>
+      <w:lvlText w:val=""/>
+      <w:lvlJc w:val="left"/>
+      <w:pPr>
+        <w:tabs>
+          <w:tab w:val="num" w:pos="720"/>
+        </w:tabs>
+        <w:ind w:left="720" w:hanging="360"/>
+      </w:pPr>
+      <w:rPr>
+        <w:rFonts w:ascii="Symbol" w:hAnsi="Symbol" w:hint="default"/>
+        <w:sz w:val="20"/>
+      </w:rPr>
+    </w:lvl>
+    <w:lvl w:ilvl="1">
+      <w:numFmt w:val="bullet"/>
+      <w:lvlText w:val="o"/>
+      <w:lvlJc w:val="left"/>
+      <w:pPr>
+        <w:tabs>
+          <w:tab w:val="num" w:pos="1440"/>
+        </w:tabs>
+        <w:ind w:left="1440" w:hanging="360"/>
+      </w:pPr>
+      <w:rPr>
+        <w:rFonts w:ascii="Courier New" w:hAnsi="Courier New" w:hint="default"/>
+        <w:sz w:val="20"/>
+      </w:rPr>
+    </w:lvl>
+    <w:lvl w:ilvl="2" w:tentative="1">
+      <w:numFmt w:val="bullet"/>
+      <w:lvlText w:val=""/>
+      <w:lvlJc w:val="left"/>
+      <w:pPr>
+        <w:tabs>
+          <w:tab w:val="num" w:pos="2160"/>
+        </w:tabs>
+        <w:ind w:left="2160" w:hanging="360"/>
+      </w:pPr>
+      <w:rPr>
+        <w:rFonts w:ascii="Wingdings" w:hAnsi="Wingdings" w:hint="default"/>
+        <w:sz w:val="20"/>
+      </w:rPr>
+    </w:lvl>
+    <w:lvl w:ilvl="3" w:tentative="1">
+      <w:numFmt w:val="bullet"/>
+      <w:lvlText w:val=""/>
+      <w:lvlJc w:val="left"/>
+      <w:pPr>
+        <w:tabs>
+          <w:tab w:val="num" w:pos="2880"/>
+        </w:tabs>
+        <w:ind w:left="2880" w:hanging="360"/>
+      </w:pPr>
+      <w:rPr>
+        <w:rFonts w:ascii="Wingdings" w:hAnsi="Wingdings" w:hint="default"/>
+        <w:sz w:val="20"/>
+      </w:rPr>
+    </w:lvl>
+    <w:lvl w:ilvl="4" w:tentative="1">
+      <w:numFmt w:val="bullet"/>
+      <w:lvlText w:val=""/>
+      <w:lvlJc w:val="left"/>
+      <w:pPr>
+        <w:tabs>
+          <w:tab w:val="num" w:pos="3600"/>
+        </w:tabs>
+        <w:ind w:left="3600" w:hanging="360"/>
+      </w:pPr>
+      <w:rPr>
+        <w:rFonts w:ascii="Wingdings" w:hAnsi="Wingdings" w:hint="default"/>
+        <w:sz w:val="20"/>
+      </w:rPr>
+    </w:lvl>
+    <w:lvl w:ilvl="5" w:tentative="1">
+      <w:numFmt w:val="bullet"/>
+      <w:lvlText w:val=""/>
+      <w:lvlJc w:val="left"/>
+      <w:pPr>
+        <w:tabs>
+          <w:tab w:val="num" w:pos="4320"/>
+        </w:tabs>
+        <w:ind w:left="4320" w:hanging="360"/>
+      </w:pPr>
+      <w:rPr>
+        <w:rFonts w:ascii="Wingdings" w:hAnsi="Wingdings" w:hint="default"/>
+        <w:sz w:val="20"/>
+      </w:rPr>
+    </w:lvl>
+    <w:lvl w:ilvl="6" w:tentative="1">
+      <w:numFmt w:val="bullet"/>
+      <w:lvlText w:val=""/>
+      <w:lvlJc w:val="left"/>
+      <w:pPr>
+        <w:tabs>
+          <w:tab w:val="num" w:pos="5040"/>
+        </w:tabs>
+        <w:ind w:left="5040" w:hanging="360"/>
+      </w:pPr>
+      <w:rPr>
+        <w:rFonts w:ascii="Wingdings" w:hAnsi="Wingdings" w:hint="default"/>
+        <w:sz w:val="20"/>
+      </w:rPr>
+    </w:lvl>
+    <w:lvl w:ilvl="7" w:tentative="1">
+      <w:numFmt w:val="bullet"/>
+      <w:lvlText w:val=""/>
+      <w:lvlJc w:val="left"/>
+      <w:pPr>
+        <w:tabs>
+          <w:tab w:val="num" w:pos="5760"/>
+        </w:tabs>
+        <w:ind w:left="5760" w:hanging="360"/>
+      </w:pPr>
+      <w:rPr>
+        <w:rFonts w:ascii="Wingdings" w:hAnsi="Wingdings" w:hint="default"/>
+        <w:sz w:val="20"/>
+      </w:rPr>
+    </w:lvl>
+    <w:lvl w:ilvl="8" w:tentative="1">
+      <w:numFmt w:val="bullet"/>
+      <w:lvlText w:val=""/>
+      <w:lvlJc w:val="left"/>
+      <w:pPr>
+        <w:tabs>
+          <w:tab w:val="num" w:pos="6480"/>
+        </w:tabs>
+        <w:ind w:left="6480" w:hanging="360"/>
+      </w:pPr>
+      <w:rPr>
+        <w:rFonts w:ascii="Wingdings" w:hAnsi="Wingdings" w:hint="default"/>
+        <w:sz w:val="20"/>
+      </w:rPr>
+    </w:lvl>
+  </w:abstractNum>
+  <w:abstractNum w:abstractNumId="13" w15:restartNumberingAfterBreak="0">
     <w:nsid w:val="261B25C1"/>
     <w:multiLevelType w:val="hybridMultilevel"/>
     <w:tmpl w:val="C1A2100E"/>
@@ -3458,7 +5737,7 @@
       </w:pPr>
     </w:lvl>
   </w:abstractNum>
-  <w:abstractNum w:abstractNumId="13" w15:restartNumberingAfterBreak="0">
+  <w:abstractNum w:abstractNumId="14" w15:restartNumberingAfterBreak="0">
     <w:nsid w:val="274956DF"/>
     <w:multiLevelType w:val="hybridMultilevel"/>
     <w:tmpl w:val="CA1E552E"/>
@@ -3571,7 +5850,7 @@
       </w:rPr>
     </w:lvl>
   </w:abstractNum>
-  <w:abstractNum w:abstractNumId="14" w15:restartNumberingAfterBreak="0">
+  <w:abstractNum w:abstractNumId="15" w15:restartNumberingAfterBreak="0">
     <w:nsid w:val="2C9F0D42"/>
     <w:multiLevelType w:val="hybridMultilevel"/>
     <w:tmpl w:val="040C99B8"/>
@@ -3684,7 +5963,119 @@
       </w:rPr>
     </w:lvl>
   </w:abstractNum>
-  <w:abstractNum w:abstractNumId="15" w15:restartNumberingAfterBreak="0">
+  <w:abstractNum w:abstractNumId="16" w15:restartNumberingAfterBreak="0">
+    <w:nsid w:val="2CC94E4D"/>
+    <w:multiLevelType w:val="hybridMultilevel"/>
+    <w:tmpl w:val="B8F4FB7C"/>
+    <w:lvl w:ilvl="0" w:tplc="2100575C">
+      <w:numFmt w:val="bullet"/>
+      <w:lvlText w:val="-"/>
+      <w:lvlJc w:val="left"/>
+      <w:pPr>
+        <w:ind w:left="720" w:hanging="360"/>
+      </w:pPr>
+      <w:rPr>
+        <w:rFonts w:ascii="Book Antiqua" w:eastAsia="Batang" w:hAnsi="Book Antiqua" w:cs="Times New Roman" w:hint="default"/>
+      </w:rPr>
+    </w:lvl>
+    <w:lvl w:ilvl="1" w:tplc="04090003" w:tentative="1">
+      <w:start w:val="1"/>
+      <w:numFmt w:val="bullet"/>
+      <w:lvlText w:val="o"/>
+      <w:lvlJc w:val="left"/>
+      <w:pPr>
+        <w:ind w:left="1440" w:hanging="360"/>
+      </w:pPr>
+      <w:rPr>
+        <w:rFonts w:ascii="Courier New" w:hAnsi="Courier New" w:cs="Courier New" w:hint="default"/>
+      </w:rPr>
+    </w:lvl>
+    <w:lvl w:ilvl="2" w:tplc="04090005" w:tentative="1">
+      <w:start w:val="1"/>
+      <w:numFmt w:val="bullet"/>
+      <w:lvlText w:val=""/>
+      <w:lvlJc w:val="left"/>
+      <w:pPr>
+        <w:ind w:left="2160" w:hanging="360"/>
+      </w:pPr>
+      <w:rPr>
+        <w:rFonts w:ascii="Wingdings" w:hAnsi="Wingdings" w:hint="default"/>
+      </w:rPr>
+    </w:lvl>
+    <w:lvl w:ilvl="3" w:tplc="04090001" w:tentative="1">
+      <w:start w:val="1"/>
+      <w:numFmt w:val="bullet"/>
+      <w:lvlText w:val=""/>
+      <w:lvlJc w:val="left"/>
+      <w:pPr>
+        <w:ind w:left="2880" w:hanging="360"/>
+      </w:pPr>
+      <w:rPr>
+        <w:rFonts w:ascii="Symbol" w:hAnsi="Symbol" w:hint="default"/>
+      </w:rPr>
+    </w:lvl>
+    <w:lvl w:ilvl="4" w:tplc="04090003" w:tentative="1">
+      <w:start w:val="1"/>
+      <w:numFmt w:val="bullet"/>
+      <w:lvlText w:val="o"/>
+      <w:lvlJc w:val="left"/>
+      <w:pPr>
+        <w:ind w:left="3600" w:hanging="360"/>
+      </w:pPr>
+      <w:rPr>
+        <w:rFonts w:ascii="Courier New" w:hAnsi="Courier New" w:cs="Courier New" w:hint="default"/>
+      </w:rPr>
+    </w:lvl>
+    <w:lvl w:ilvl="5" w:tplc="04090005" w:tentative="1">
+      <w:start w:val="1"/>
+      <w:numFmt w:val="bullet"/>
+      <w:lvlText w:val=""/>
+      <w:lvlJc w:val="left"/>
+      <w:pPr>
+        <w:ind w:left="4320" w:hanging="360"/>
+      </w:pPr>
+      <w:rPr>
+        <w:rFonts w:ascii="Wingdings" w:hAnsi="Wingdings" w:hint="default"/>
+      </w:rPr>
+    </w:lvl>
+    <w:lvl w:ilvl="6" w:tplc="04090001" w:tentative="1">
+      <w:start w:val="1"/>
+      <w:numFmt w:val="bullet"/>
+      <w:lvlText w:val=""/>
+      <w:lvlJc w:val="left"/>
+      <w:pPr>
+        <w:ind w:left="5040" w:hanging="360"/>
+      </w:pPr>
+      <w:rPr>
+        <w:rFonts w:ascii="Symbol" w:hAnsi="Symbol" w:hint="default"/>
+      </w:rPr>
+    </w:lvl>
+    <w:lvl w:ilvl="7" w:tplc="04090003" w:tentative="1">
+      <w:start w:val="1"/>
+      <w:numFmt w:val="bullet"/>
+      <w:lvlText w:val="o"/>
+      <w:lvlJc w:val="left"/>
+      <w:pPr>
+        <w:ind w:left="5760" w:hanging="360"/>
+      </w:pPr>
+      <w:rPr>
+        <w:rFonts w:ascii="Courier New" w:hAnsi="Courier New" w:cs="Courier New" w:hint="default"/>
+      </w:rPr>
+    </w:lvl>
+    <w:lvl w:ilvl="8" w:tplc="04090005" w:tentative="1">
+      <w:start w:val="1"/>
+      <w:numFmt w:val="bullet"/>
+      <w:lvlText w:val=""/>
+      <w:lvlJc w:val="left"/>
+      <w:pPr>
+        <w:ind w:left="6480" w:hanging="360"/>
+      </w:pPr>
+      <w:rPr>
+        <w:rFonts w:ascii="Wingdings" w:hAnsi="Wingdings" w:hint="default"/>
+      </w:rPr>
+    </w:lvl>
+  </w:abstractNum>
+  <w:abstractNum w:abstractNumId="17" w15:restartNumberingAfterBreak="0">
     <w:nsid w:val="2F254853"/>
     <w:multiLevelType w:val="multilevel"/>
     <w:tmpl w:val="7E8AF5F4"/>
@@ -3803,7 +6194,7 @@
       </w:pPr>
     </w:lvl>
   </w:abstractNum>
-  <w:abstractNum w:abstractNumId="16" w15:restartNumberingAfterBreak="0">
+  <w:abstractNum w:abstractNumId="18" w15:restartNumberingAfterBreak="0">
     <w:nsid w:val="30CF3C37"/>
     <w:multiLevelType w:val="multilevel"/>
     <w:tmpl w:val="B69AE936"/>
@@ -3919,7 +6310,7 @@
       </w:pPr>
     </w:lvl>
   </w:abstractNum>
-  <w:abstractNum w:abstractNumId="17" w15:restartNumberingAfterBreak="0">
+  <w:abstractNum w:abstractNumId="19" w15:restartNumberingAfterBreak="0">
     <w:nsid w:val="31D61DCB"/>
     <w:multiLevelType w:val="multilevel"/>
     <w:tmpl w:val="95788910"/>
@@ -4035,7 +6426,7 @@
       </w:pPr>
     </w:lvl>
   </w:abstractNum>
-  <w:abstractNum w:abstractNumId="18" w15:restartNumberingAfterBreak="0">
+  <w:abstractNum w:abstractNumId="20" w15:restartNumberingAfterBreak="0">
     <w:nsid w:val="36BA4A84"/>
     <w:multiLevelType w:val="multilevel"/>
     <w:tmpl w:val="89AE5B22"/>
@@ -4148,7 +6539,7 @@
       </w:pPr>
     </w:lvl>
   </w:abstractNum>
-  <w:abstractNum w:abstractNumId="19" w15:restartNumberingAfterBreak="0">
+  <w:abstractNum w:abstractNumId="21" w15:restartNumberingAfterBreak="0">
     <w:nsid w:val="435F4960"/>
     <w:multiLevelType w:val="hybridMultilevel"/>
     <w:tmpl w:val="0FB6187A"/>
@@ -4261,7 +6652,7 @@
       </w:rPr>
     </w:lvl>
   </w:abstractNum>
-  <w:abstractNum w:abstractNumId="20" w15:restartNumberingAfterBreak="0">
+  <w:abstractNum w:abstractNumId="22" w15:restartNumberingAfterBreak="0">
     <w:nsid w:val="4C4945B9"/>
     <w:multiLevelType w:val="hybridMultilevel"/>
     <w:tmpl w:val="0DC24608"/>
@@ -4347,7 +6738,7 @@
       </w:pPr>
     </w:lvl>
   </w:abstractNum>
-  <w:abstractNum w:abstractNumId="21" w15:restartNumberingAfterBreak="0">
+  <w:abstractNum w:abstractNumId="23" w15:restartNumberingAfterBreak="0">
     <w:nsid w:val="4E5F4E0C"/>
     <w:multiLevelType w:val="hybridMultilevel"/>
     <w:tmpl w:val="04C095EC"/>
@@ -4463,7 +6854,7 @@
       </w:pPr>
     </w:lvl>
   </w:abstractNum>
-  <w:abstractNum w:abstractNumId="22" w15:restartNumberingAfterBreak="0">
+  <w:abstractNum w:abstractNumId="24" w15:restartNumberingAfterBreak="0">
     <w:nsid w:val="50367C81"/>
     <w:multiLevelType w:val="hybridMultilevel"/>
     <w:tmpl w:val="74648462"/>
@@ -4576,7 +6967,7 @@
       </w:pPr>
     </w:lvl>
   </w:abstractNum>
-  <w:abstractNum w:abstractNumId="23" w15:restartNumberingAfterBreak="0">
+  <w:abstractNum w:abstractNumId="25" w15:restartNumberingAfterBreak="0">
     <w:nsid w:val="503D7265"/>
     <w:multiLevelType w:val="hybridMultilevel"/>
     <w:tmpl w:val="B9E4E578"/>
@@ -4665,7 +7056,7 @@
       </w:pPr>
     </w:lvl>
   </w:abstractNum>
-  <w:abstractNum w:abstractNumId="24" w15:restartNumberingAfterBreak="0">
+  <w:abstractNum w:abstractNumId="26" w15:restartNumberingAfterBreak="0">
     <w:nsid w:val="50BC017E"/>
     <w:multiLevelType w:val="hybridMultilevel"/>
     <w:tmpl w:val="A164EEF6"/>
@@ -4754,7 +7145,7 @@
       </w:pPr>
     </w:lvl>
   </w:abstractNum>
-  <w:abstractNum w:abstractNumId="25" w15:restartNumberingAfterBreak="0">
+  <w:abstractNum w:abstractNumId="27" w15:restartNumberingAfterBreak="0">
     <w:nsid w:val="54655C42"/>
     <w:multiLevelType w:val="hybridMultilevel"/>
     <w:tmpl w:val="7DB4C65C"/>
@@ -4870,7 +7261,7 @@
       </w:pPr>
     </w:lvl>
   </w:abstractNum>
-  <w:abstractNum w:abstractNumId="26" w15:restartNumberingAfterBreak="0">
+  <w:abstractNum w:abstractNumId="28" w15:restartNumberingAfterBreak="0">
     <w:nsid w:val="546C7E54"/>
     <w:multiLevelType w:val="hybridMultilevel"/>
     <w:tmpl w:val="654C7A3C"/>
@@ -4983,7 +7374,7 @@
       </w:rPr>
     </w:lvl>
   </w:abstractNum>
-  <w:abstractNum w:abstractNumId="27" w15:restartNumberingAfterBreak="0">
+  <w:abstractNum w:abstractNumId="29" w15:restartNumberingAfterBreak="0">
     <w:nsid w:val="58254B59"/>
     <w:multiLevelType w:val="multilevel"/>
     <w:tmpl w:val="74648462"/>
@@ -5096,7 +7487,7 @@
       </w:pPr>
     </w:lvl>
   </w:abstractNum>
-  <w:abstractNum w:abstractNumId="28" w15:restartNumberingAfterBreak="0">
+  <w:abstractNum w:abstractNumId="30" w15:restartNumberingAfterBreak="0">
     <w:nsid w:val="5A1C24DC"/>
     <w:multiLevelType w:val="hybridMultilevel"/>
     <w:tmpl w:val="7994817C"/>
@@ -5185,7 +7576,7 @@
       </w:pPr>
     </w:lvl>
   </w:abstractNum>
-  <w:abstractNum w:abstractNumId="29" w15:restartNumberingAfterBreak="0">
+  <w:abstractNum w:abstractNumId="31" w15:restartNumberingAfterBreak="0">
     <w:nsid w:val="5BF34B7D"/>
     <w:multiLevelType w:val="hybridMultilevel"/>
     <w:tmpl w:val="6936D6F6"/>
@@ -5298,7 +7689,7 @@
       </w:pPr>
     </w:lvl>
   </w:abstractNum>
-  <w:abstractNum w:abstractNumId="30" w15:restartNumberingAfterBreak="0">
+  <w:abstractNum w:abstractNumId="32" w15:restartNumberingAfterBreak="0">
     <w:nsid w:val="5F5B7F80"/>
     <w:multiLevelType w:val="hybridMultilevel"/>
     <w:tmpl w:val="89AE5B22"/>
@@ -5411,7 +7802,7 @@
       </w:pPr>
     </w:lvl>
   </w:abstractNum>
-  <w:abstractNum w:abstractNumId="31" w15:restartNumberingAfterBreak="0">
+  <w:abstractNum w:abstractNumId="33" w15:restartNumberingAfterBreak="0">
     <w:nsid w:val="6148557F"/>
     <w:multiLevelType w:val="hybridMultilevel"/>
     <w:tmpl w:val="6BB21CAE"/>
@@ -5497,7 +7888,7 @@
       </w:pPr>
     </w:lvl>
   </w:abstractNum>
-  <w:abstractNum w:abstractNumId="32" w15:restartNumberingAfterBreak="0">
+  <w:abstractNum w:abstractNumId="34" w15:restartNumberingAfterBreak="0">
     <w:nsid w:val="62011884"/>
     <w:multiLevelType w:val="hybridMultilevel"/>
     <w:tmpl w:val="AFF25218"/>
@@ -5614,7 +8005,7 @@
       </w:pPr>
     </w:lvl>
   </w:abstractNum>
-  <w:abstractNum w:abstractNumId="33" w15:restartNumberingAfterBreak="0">
+  <w:abstractNum w:abstractNumId="35" w15:restartNumberingAfterBreak="0">
     <w:nsid w:val="642811F1"/>
     <w:multiLevelType w:val="multilevel"/>
     <w:tmpl w:val="7E8AF5F4"/>
@@ -5733,7 +8124,7 @@
       </w:pPr>
     </w:lvl>
   </w:abstractNum>
-  <w:abstractNum w:abstractNumId="34" w15:restartNumberingAfterBreak="0">
+  <w:abstractNum w:abstractNumId="36" w15:restartNumberingAfterBreak="0">
     <w:nsid w:val="662E3F63"/>
     <w:multiLevelType w:val="hybridMultilevel"/>
     <w:tmpl w:val="D3785C5A"/>
@@ -5819,7 +8210,7 @@
       </w:pPr>
     </w:lvl>
   </w:abstractNum>
-  <w:abstractNum w:abstractNumId="35" w15:restartNumberingAfterBreak="0">
+  <w:abstractNum w:abstractNumId="37" w15:restartNumberingAfterBreak="0">
     <w:nsid w:val="671E2E71"/>
     <w:multiLevelType w:val="hybridMultilevel"/>
     <w:tmpl w:val="DDE67200"/>
@@ -5932,7 +8323,119 @@
       </w:rPr>
     </w:lvl>
   </w:abstractNum>
-  <w:abstractNum w:abstractNumId="36" w15:restartNumberingAfterBreak="0">
+  <w:abstractNum w:abstractNumId="38" w15:restartNumberingAfterBreak="0">
+    <w:nsid w:val="6743515C"/>
+    <w:multiLevelType w:val="hybridMultilevel"/>
+    <w:tmpl w:val="49DE4CA6"/>
+    <w:lvl w:ilvl="0" w:tplc="2078DFB2">
+      <w:numFmt w:val="bullet"/>
+      <w:lvlText w:val="-"/>
+      <w:lvlJc w:val="left"/>
+      <w:pPr>
+        <w:ind w:left="720" w:hanging="360"/>
+      </w:pPr>
+      <w:rPr>
+        <w:rFonts w:ascii="Book Antiqua" w:eastAsia="Batang" w:hAnsi="Book Antiqua" w:cs="Times New Roman" w:hint="default"/>
+      </w:rPr>
+    </w:lvl>
+    <w:lvl w:ilvl="1" w:tplc="04090003" w:tentative="1">
+      <w:start w:val="1"/>
+      <w:numFmt w:val="bullet"/>
+      <w:lvlText w:val="o"/>
+      <w:lvlJc w:val="left"/>
+      <w:pPr>
+        <w:ind w:left="1440" w:hanging="360"/>
+      </w:pPr>
+      <w:rPr>
+        <w:rFonts w:ascii="Courier New" w:hAnsi="Courier New" w:cs="Courier New" w:hint="default"/>
+      </w:rPr>
+    </w:lvl>
+    <w:lvl w:ilvl="2" w:tplc="04090005" w:tentative="1">
+      <w:start w:val="1"/>
+      <w:numFmt w:val="bullet"/>
+      <w:lvlText w:val=""/>
+      <w:lvlJc w:val="left"/>
+      <w:pPr>
+        <w:ind w:left="2160" w:hanging="360"/>
+      </w:pPr>
+      <w:rPr>
+        <w:rFonts w:ascii="Wingdings" w:hAnsi="Wingdings" w:hint="default"/>
+      </w:rPr>
+    </w:lvl>
+    <w:lvl w:ilvl="3" w:tplc="04090001" w:tentative="1">
+      <w:start w:val="1"/>
+      <w:numFmt w:val="bullet"/>
+      <w:lvlText w:val=""/>
+      <w:lvlJc w:val="left"/>
+      <w:pPr>
+        <w:ind w:left="2880" w:hanging="360"/>
+      </w:pPr>
+      <w:rPr>
+        <w:rFonts w:ascii="Symbol" w:hAnsi="Symbol" w:hint="default"/>
+      </w:rPr>
+    </w:lvl>
+    <w:lvl w:ilvl="4" w:tplc="04090003" w:tentative="1">
+      <w:start w:val="1"/>
+      <w:numFmt w:val="bullet"/>
+      <w:lvlText w:val="o"/>
+      <w:lvlJc w:val="left"/>
+      <w:pPr>
+        <w:ind w:left="3600" w:hanging="360"/>
+      </w:pPr>
+      <w:rPr>
+        <w:rFonts w:ascii="Courier New" w:hAnsi="Courier New" w:cs="Courier New" w:hint="default"/>
+      </w:rPr>
+    </w:lvl>
+    <w:lvl w:ilvl="5" w:tplc="04090005" w:tentative="1">
+      <w:start w:val="1"/>
+      <w:numFmt w:val="bullet"/>
+      <w:lvlText w:val=""/>
+      <w:lvlJc w:val="left"/>
+      <w:pPr>
+        <w:ind w:left="4320" w:hanging="360"/>
+      </w:pPr>
+      <w:rPr>
+        <w:rFonts w:ascii="Wingdings" w:hAnsi="Wingdings" w:hint="default"/>
+      </w:rPr>
+    </w:lvl>
+    <w:lvl w:ilvl="6" w:tplc="04090001" w:tentative="1">
+      <w:start w:val="1"/>
+      <w:numFmt w:val="bullet"/>
+      <w:lvlText w:val=""/>
+      <w:lvlJc w:val="left"/>
+      <w:pPr>
+        <w:ind w:left="5040" w:hanging="360"/>
+      </w:pPr>
+      <w:rPr>
+        <w:rFonts w:ascii="Symbol" w:hAnsi="Symbol" w:hint="default"/>
+      </w:rPr>
+    </w:lvl>
+    <w:lvl w:ilvl="7" w:tplc="04090003" w:tentative="1">
+      <w:start w:val="1"/>
+      <w:numFmt w:val="bullet"/>
+      <w:lvlText w:val="o"/>
+      <w:lvlJc w:val="left"/>
+      <w:pPr>
+        <w:ind w:left="5760" w:hanging="360"/>
+      </w:pPr>
+      <w:rPr>
+        <w:rFonts w:ascii="Courier New" w:hAnsi="Courier New" w:cs="Courier New" w:hint="default"/>
+      </w:rPr>
+    </w:lvl>
+    <w:lvl w:ilvl="8" w:tplc="04090005" w:tentative="1">
+      <w:start w:val="1"/>
+      <w:numFmt w:val="bullet"/>
+      <w:lvlText w:val=""/>
+      <w:lvlJc w:val="left"/>
+      <w:pPr>
+        <w:ind w:left="6480" w:hanging="360"/>
+      </w:pPr>
+      <w:rPr>
+        <w:rFonts w:ascii="Wingdings" w:hAnsi="Wingdings" w:hint="default"/>
+      </w:rPr>
+    </w:lvl>
+  </w:abstractNum>
+  <w:abstractNum w:abstractNumId="39" w15:restartNumberingAfterBreak="0">
     <w:nsid w:val="676E30DD"/>
     <w:multiLevelType w:val="hybridMultilevel"/>
     <w:tmpl w:val="A818184A"/>
@@ -6045,7 +8548,7 @@
       </w:rPr>
     </w:lvl>
   </w:abstractNum>
-  <w:abstractNum w:abstractNumId="37" w15:restartNumberingAfterBreak="0">
+  <w:abstractNum w:abstractNumId="40" w15:restartNumberingAfterBreak="0">
     <w:nsid w:val="67AC7AD5"/>
     <w:multiLevelType w:val="hybridMultilevel"/>
     <w:tmpl w:val="FDBA6916"/>
@@ -6158,7 +8661,7 @@
       </w:rPr>
     </w:lvl>
   </w:abstractNum>
-  <w:abstractNum w:abstractNumId="38" w15:restartNumberingAfterBreak="0">
+  <w:abstractNum w:abstractNumId="41" w15:restartNumberingAfterBreak="0">
     <w:nsid w:val="6928745A"/>
     <w:multiLevelType w:val="multilevel"/>
     <w:tmpl w:val="0CD6A95C"/>
@@ -6274,7 +8777,7 @@
       </w:pPr>
     </w:lvl>
   </w:abstractNum>
-  <w:abstractNum w:abstractNumId="39" w15:restartNumberingAfterBreak="0">
+  <w:abstractNum w:abstractNumId="42" w15:restartNumberingAfterBreak="0">
     <w:nsid w:val="6C4A15EB"/>
     <w:multiLevelType w:val="multilevel"/>
     <w:tmpl w:val="7E8AF5F4"/>
@@ -6393,7 +8896,7 @@
       </w:pPr>
     </w:lvl>
   </w:abstractNum>
-  <w:abstractNum w:abstractNumId="40" w15:restartNumberingAfterBreak="0">
+  <w:abstractNum w:abstractNumId="43" w15:restartNumberingAfterBreak="0">
     <w:nsid w:val="6FAA1EA9"/>
     <w:multiLevelType w:val="hybridMultilevel"/>
     <w:tmpl w:val="E3F4B91C"/>
@@ -6409,7 +8912,7 @@
         <w:rFonts w:ascii="Symbol" w:hAnsi="Symbol" w:hint="default"/>
       </w:rPr>
     </w:lvl>
-    <w:lvl w:ilvl="1" w:tplc="04090003" w:tentative="1">
+    <w:lvl w:ilvl="1" w:tplc="04090003">
       <w:start w:val="1"/>
       <w:numFmt w:val="bullet"/>
       <w:lvlText w:val="o"/>
@@ -6506,7 +9009,7 @@
       </w:rPr>
     </w:lvl>
   </w:abstractNum>
-  <w:abstractNum w:abstractNumId="41" w15:restartNumberingAfterBreak="0">
+  <w:abstractNum w:abstractNumId="44" w15:restartNumberingAfterBreak="0">
     <w:nsid w:val="74A81184"/>
     <w:multiLevelType w:val="multilevel"/>
     <w:tmpl w:val="7E8AF5F4"/>
@@ -6625,7 +9128,7 @@
       </w:pPr>
     </w:lvl>
   </w:abstractNum>
-  <w:abstractNum w:abstractNumId="42" w15:restartNumberingAfterBreak="0">
+  <w:abstractNum w:abstractNumId="45" w15:restartNumberingAfterBreak="0">
     <w:nsid w:val="781C2956"/>
     <w:multiLevelType w:val="hybridMultilevel"/>
     <w:tmpl w:val="0FB6187A"/>
@@ -6738,7 +9241,7 @@
       </w:rPr>
     </w:lvl>
   </w:abstractNum>
-  <w:abstractNum w:abstractNumId="43" w15:restartNumberingAfterBreak="0">
+  <w:abstractNum w:abstractNumId="46" w15:restartNumberingAfterBreak="0">
     <w:nsid w:val="788D11B0"/>
     <w:multiLevelType w:val="hybridMultilevel"/>
     <w:tmpl w:val="A412C92C"/>
@@ -6854,7 +9357,7 @@
       </w:pPr>
     </w:lvl>
   </w:abstractNum>
-  <w:abstractNum w:abstractNumId="44" w15:restartNumberingAfterBreak="0">
+  <w:abstractNum w:abstractNumId="47" w15:restartNumberingAfterBreak="0">
     <w:nsid w:val="799A4CCA"/>
     <w:multiLevelType w:val="hybridMultilevel"/>
     <w:tmpl w:val="E2102854"/>
@@ -6944,37 +9447,37 @@
     </w:lvl>
   </w:abstractNum>
   <w:num w:numId="1" w16cid:durableId="2025980488">
-    <w:abstractNumId w:val="29"/>
+    <w:abstractNumId w:val="31"/>
   </w:num>
   <w:num w:numId="2" w16cid:durableId="1923444973">
-    <w:abstractNumId w:val="32"/>
+    <w:abstractNumId w:val="34"/>
   </w:num>
   <w:num w:numId="3" w16cid:durableId="448473337">
-    <w:abstractNumId w:val="25"/>
+    <w:abstractNumId w:val="27"/>
   </w:num>
   <w:num w:numId="4" w16cid:durableId="554925947">
-    <w:abstractNumId w:val="33"/>
+    <w:abstractNumId w:val="35"/>
   </w:num>
   <w:num w:numId="5" w16cid:durableId="351762396">
-    <w:abstractNumId w:val="38"/>
+    <w:abstractNumId w:val="41"/>
   </w:num>
   <w:num w:numId="6" w16cid:durableId="157187897">
-    <w:abstractNumId w:val="17"/>
+    <w:abstractNumId w:val="19"/>
   </w:num>
   <w:num w:numId="7" w16cid:durableId="222906798">
     <w:abstractNumId w:val="2"/>
   </w:num>
   <w:num w:numId="8" w16cid:durableId="124126454">
-    <w:abstractNumId w:val="16"/>
+    <w:abstractNumId w:val="18"/>
   </w:num>
   <w:num w:numId="9" w16cid:durableId="1117145487">
-    <w:abstractNumId w:val="30"/>
+    <w:abstractNumId w:val="32"/>
   </w:num>
   <w:num w:numId="10" w16cid:durableId="2010256202">
-    <w:abstractNumId w:val="22"/>
+    <w:abstractNumId w:val="24"/>
   </w:num>
   <w:num w:numId="11" w16cid:durableId="504713337">
-    <w:abstractNumId w:val="27"/>
+    <w:abstractNumId w:val="29"/>
   </w:num>
   <w:num w:numId="12" w16cid:durableId="1292978851">
     <w:abstractNumId w:val="5"/>
@@ -6989,49 +9492,49 @@
     <w:abstractNumId w:val="6"/>
   </w:num>
   <w:num w:numId="16" w16cid:durableId="291131763">
-    <w:abstractNumId w:val="18"/>
+    <w:abstractNumId w:val="20"/>
   </w:num>
   <w:num w:numId="17" w16cid:durableId="1459687758">
-    <w:abstractNumId w:val="43"/>
+    <w:abstractNumId w:val="46"/>
   </w:num>
   <w:num w:numId="18" w16cid:durableId="1686250384">
-    <w:abstractNumId w:val="39"/>
+    <w:abstractNumId w:val="42"/>
   </w:num>
   <w:num w:numId="19" w16cid:durableId="1975327778">
     <w:abstractNumId w:val="3"/>
   </w:num>
   <w:num w:numId="20" w16cid:durableId="1718234899">
-    <w:abstractNumId w:val="41"/>
+    <w:abstractNumId w:val="44"/>
   </w:num>
   <w:num w:numId="21" w16cid:durableId="222572186">
-    <w:abstractNumId w:val="15"/>
+    <w:abstractNumId w:val="17"/>
   </w:num>
   <w:num w:numId="22" w16cid:durableId="1515459661">
-    <w:abstractNumId w:val="21"/>
+    <w:abstractNumId w:val="23"/>
   </w:num>
   <w:num w:numId="23" w16cid:durableId="825173750">
-    <w:abstractNumId w:val="35"/>
+    <w:abstractNumId w:val="37"/>
   </w:num>
   <w:num w:numId="24" w16cid:durableId="469518579">
-    <w:abstractNumId w:val="26"/>
+    <w:abstractNumId w:val="28"/>
   </w:num>
   <w:num w:numId="25" w16cid:durableId="2137408434">
     <w:abstractNumId w:val="11"/>
   </w:num>
   <w:num w:numId="26" w16cid:durableId="1505051273">
+    <w:abstractNumId w:val="39"/>
+  </w:num>
+  <w:num w:numId="27" w16cid:durableId="1701589524">
+    <w:abstractNumId w:val="22"/>
+  </w:num>
+  <w:num w:numId="28" w16cid:durableId="1554468465">
+    <w:abstractNumId w:val="15"/>
+  </w:num>
+  <w:num w:numId="29" w16cid:durableId="1435318371">
     <w:abstractNumId w:val="36"/>
   </w:num>
-  <w:num w:numId="27" w16cid:durableId="1701589524">
-    <w:abstractNumId w:val="20"/>
-  </w:num>
-  <w:num w:numId="28" w16cid:durableId="1554468465">
-    <w:abstractNumId w:val="14"/>
-  </w:num>
-  <w:num w:numId="29" w16cid:durableId="1435318371">
-    <w:abstractNumId w:val="34"/>
-  </w:num>
   <w:num w:numId="30" w16cid:durableId="2147043430">
-    <w:abstractNumId w:val="24"/>
+    <w:abstractNumId w:val="26"/>
   </w:num>
   <w:num w:numId="31" w16cid:durableId="1224293385">
     <w:abstractNumId w:val="0"/>
@@ -7040,43 +9543,52 @@
     <w:abstractNumId w:val="7"/>
   </w:num>
   <w:num w:numId="33" w16cid:durableId="32341373">
-    <w:abstractNumId w:val="28"/>
+    <w:abstractNumId w:val="30"/>
   </w:num>
   <w:num w:numId="34" w16cid:durableId="870000545">
     <w:abstractNumId w:val="4"/>
   </w:num>
   <w:num w:numId="35" w16cid:durableId="1559391688">
-    <w:abstractNumId w:val="31"/>
+    <w:abstractNumId w:val="33"/>
   </w:num>
   <w:num w:numId="36" w16cid:durableId="1357925371">
-    <w:abstractNumId w:val="12"/>
+    <w:abstractNumId w:val="13"/>
   </w:num>
   <w:num w:numId="37" w16cid:durableId="785586501">
-    <w:abstractNumId w:val="23"/>
+    <w:abstractNumId w:val="25"/>
   </w:num>
   <w:num w:numId="38" w16cid:durableId="7413681">
     <w:abstractNumId w:val="1"/>
   </w:num>
   <w:num w:numId="39" w16cid:durableId="1276137821">
-    <w:abstractNumId w:val="13"/>
+    <w:abstractNumId w:val="14"/>
   </w:num>
   <w:num w:numId="40" w16cid:durableId="946501068">
-    <w:abstractNumId w:val="37"/>
+    <w:abstractNumId w:val="40"/>
   </w:num>
   <w:num w:numId="41" w16cid:durableId="2146846819">
-    <w:abstractNumId w:val="42"/>
+    <w:abstractNumId w:val="45"/>
   </w:num>
   <w:num w:numId="42" w16cid:durableId="697856584">
     <w:abstractNumId w:val="10"/>
   </w:num>
   <w:num w:numId="43" w16cid:durableId="770321964">
-    <w:abstractNumId w:val="19"/>
+    <w:abstractNumId w:val="21"/>
   </w:num>
   <w:num w:numId="44" w16cid:durableId="691489689">
-    <w:abstractNumId w:val="40"/>
+    <w:abstractNumId w:val="43"/>
   </w:num>
   <w:num w:numId="45" w16cid:durableId="1615790771">
-    <w:abstractNumId w:val="44"/>
+    <w:abstractNumId w:val="47"/>
+  </w:num>
+  <w:num w:numId="46" w16cid:durableId="1509246897">
+    <w:abstractNumId w:val="38"/>
+  </w:num>
+  <w:num w:numId="47" w16cid:durableId="986863801">
+    <w:abstractNumId w:val="12"/>
+  </w:num>
+  <w:num w:numId="48" w16cid:durableId="2115396034">
+    <w:abstractNumId w:val="16"/>
   </w:num>
 </w:numbering>
 </file>
@@ -7671,7 +10183,6 @@
     <w:name w:val="Normal (Web)"/>
     <w:basedOn w:val="Normal"/>
     <w:uiPriority w:val="99"/>
-    <w:semiHidden/>
     <w:unhideWhenUsed/>
     <w:rsid w:val="00931130"/>
     <w:pPr>
@@ -7716,6 +10227,18 @@
     <w:name w:val="s15"/>
     <w:basedOn w:val="DefaultParagraphFont"/>
     <w:rsid w:val="00931130"/>
+  </w:style>
+  <w:style w:type="character" w:styleId="SubtleEmphasis">
+    <w:name w:val="Subtle Emphasis"/>
+    <w:basedOn w:val="DefaultParagraphFont"/>
+    <w:uiPriority w:val="19"/>
+    <w:qFormat/>
+    <w:rsid w:val="004E7BB1"/>
+    <w:rPr>
+      <w:i/>
+      <w:iCs/>
+      <w:color w:val="404040" w:themeColor="text1" w:themeTint="BF"/>
+    </w:rPr>
   </w:style>
 </w:styles>
 </file>

</xml_diff>